<commit_message>
Steps categorry added in gallery. style.css and responsive.css adjusted accordingly
</commit_message>
<xml_diff>
--- a/Kvalifikācijas darba apraksts.docx
+++ b/Kvalifikācijas darba apraksts.docx
@@ -122,9 +122,144 @@
           <w:szCs w:val="28"/>
           <w:shd w:val="clear" w:color="auto" w:fill="FFFFFF"/>
         </w:rPr>
-        <w:t xml:space="preserve">MĒBEĻU RAZOŠANAS </w:t>
-      </w:r>
-      <w:r>
+        <w:t>MĒBEĻU RAZOŠANAS UZŅĒMUMA MĀJASLAPA</w:t>
+      </w:r>
+    </w:p>
+    <w:p>
+      <w:pPr>
+        <w:spacing w:line="360" w:lineRule="auto"/>
+        <w:jc w:val="center"/>
+        <w:rPr>
+          <w:rFonts w:ascii="Times New Roman" w:hAnsi="Times New Roman" w:cs="Times New Roman"/>
+          <w:sz w:val="28"/>
+          <w:szCs w:val="28"/>
+        </w:rPr>
+      </w:pPr>
+      <w:r>
+        <w:rPr>
+          <w:rFonts w:ascii="Times New Roman" w:hAnsi="Times New Roman" w:cs="Times New Roman"/>
+          <w:sz w:val="28"/>
+          <w:szCs w:val="28"/>
+        </w:rPr>
+        <w:t>KVALIFIKĀCIJAS DARBS</w:t>
+      </w:r>
+    </w:p>
+    <w:p>
+      <w:pPr>
+        <w:spacing w:line="360" w:lineRule="auto"/>
+        <w:jc w:val="center"/>
+        <w:rPr>
+          <w:rFonts w:ascii="Times New Roman" w:hAnsi="Times New Roman" w:cs="Times New Roman"/>
+          <w:sz w:val="28"/>
+          <w:szCs w:val="28"/>
+        </w:rPr>
+      </w:pPr>
+    </w:p>
+    <w:p>
+      <w:pPr>
+        <w:spacing w:line="360" w:lineRule="auto"/>
+        <w:jc w:val="center"/>
+        <w:rPr>
+          <w:rFonts w:ascii="Times New Roman" w:hAnsi="Times New Roman" w:cs="Times New Roman"/>
+          <w:sz w:val="28"/>
+          <w:szCs w:val="28"/>
+        </w:rPr>
+      </w:pPr>
+    </w:p>
+    <w:p>
+      <w:pPr>
+        <w:spacing w:line="360" w:lineRule="auto"/>
+        <w:jc w:val="center"/>
+        <w:rPr>
+          <w:rFonts w:ascii="Times New Roman" w:hAnsi="Times New Roman" w:cs="Times New Roman"/>
+          <w:sz w:val="28"/>
+          <w:szCs w:val="28"/>
+        </w:rPr>
+      </w:pPr>
+    </w:p>
+    <w:p>
+      <w:pPr>
+        <w:spacing w:line="360" w:lineRule="auto"/>
+        <w:jc w:val="center"/>
+        <w:rPr>
+          <w:rFonts w:ascii="Times New Roman" w:hAnsi="Times New Roman" w:cs="Times New Roman"/>
+          <w:sz w:val="28"/>
+          <w:szCs w:val="28"/>
+        </w:rPr>
+      </w:pPr>
+    </w:p>
+    <w:p>
+      <w:pPr>
+        <w:spacing w:line="360" w:lineRule="auto"/>
+        <w:jc w:val="center"/>
+        <w:rPr>
+          <w:rFonts w:ascii="Times New Roman" w:hAnsi="Times New Roman" w:cs="Times New Roman"/>
+          <w:sz w:val="28"/>
+          <w:szCs w:val="28"/>
+        </w:rPr>
+      </w:pPr>
+    </w:p>
+    <w:p>
+      <w:pPr>
+        <w:spacing w:line="360" w:lineRule="auto"/>
+        <w:jc w:val="center"/>
+        <w:rPr>
+          <w:rFonts w:ascii="Times New Roman" w:hAnsi="Times New Roman" w:cs="Times New Roman"/>
+          <w:sz w:val="28"/>
+          <w:szCs w:val="28"/>
+        </w:rPr>
+      </w:pPr>
+    </w:p>
+    <w:p>
+      <w:pPr>
+        <w:spacing w:line="360" w:lineRule="auto"/>
+        <w:jc w:val="center"/>
+        <w:rPr>
+          <w:rFonts w:ascii="Times New Roman" w:hAnsi="Times New Roman" w:cs="Times New Roman"/>
+          <w:sz w:val="28"/>
+          <w:szCs w:val="28"/>
+        </w:rPr>
+      </w:pPr>
+    </w:p>
+    <w:p>
+      <w:pPr>
+        <w:spacing w:line="360" w:lineRule="auto"/>
+        <w:rPr>
+          <w:rFonts w:ascii="Times New Roman" w:hAnsi="Times New Roman" w:cs="Times New Roman"/>
+          <w:sz w:val="28"/>
+          <w:szCs w:val="28"/>
+        </w:rPr>
+      </w:pPr>
+      <w:r>
+        <w:rPr>
+          <w:rFonts w:ascii="Times New Roman" w:hAnsi="Times New Roman" w:cs="Times New Roman"/>
+          <w:sz w:val="28"/>
+          <w:szCs w:val="28"/>
+        </w:rPr>
+        <w:t>Autors: Vitālijs Verhovičs</w:t>
+      </w:r>
+    </w:p>
+    <w:p>
+      <w:pPr>
+        <w:spacing w:line="360" w:lineRule="auto"/>
+        <w:rPr>
+          <w:rFonts w:ascii="Times New Roman" w:hAnsi="Times New Roman" w:cs="Times New Roman"/>
+          <w:sz w:val="28"/>
+          <w:szCs w:val="28"/>
+        </w:rPr>
+      </w:pPr>
+      <w:r>
+        <w:rPr>
+          <w:rFonts w:ascii="Times New Roman" w:hAnsi="Times New Roman" w:cs="Times New Roman"/>
+          <w:sz w:val="28"/>
+          <w:szCs w:val="28"/>
+        </w:rPr>
+        <w:t>Stud. Apl. Nr.: vv20033</w:t>
+      </w:r>
+    </w:p>
+    <w:p>
+      <w:pPr>
+        <w:spacing w:line="360" w:lineRule="auto"/>
         <w:rPr>
           <w:rFonts w:ascii="Times New Roman" w:hAnsi="Times New Roman" w:cs="Times New Roman"/>
           <w:b/>
@@ -133,130 +268,19 @@
           <w:szCs w:val="28"/>
           <w:shd w:val="clear" w:color="auto" w:fill="FFFFFF"/>
         </w:rPr>
-        <w:t>UZŅĒMUMA MĀJASLAPA</w:t>
-      </w:r>
-    </w:p>
-    <w:p>
-      <w:pPr>
-        <w:spacing w:line="360" w:lineRule="auto"/>
-        <w:jc w:val="center"/>
-        <w:rPr>
-          <w:rFonts w:ascii="Times New Roman" w:hAnsi="Times New Roman" w:cs="Times New Roman"/>
-          <w:sz w:val="28"/>
-          <w:szCs w:val="28"/>
-        </w:rPr>
-      </w:pPr>
-      <w:r>
-        <w:rPr>
-          <w:rFonts w:ascii="Times New Roman" w:hAnsi="Times New Roman" w:cs="Times New Roman"/>
-          <w:sz w:val="28"/>
-          <w:szCs w:val="28"/>
-        </w:rPr>
-        <w:t>KVALIFIKĀCIJAS DARBS</w:t>
-      </w:r>
-    </w:p>
-    <w:p>
-      <w:pPr>
-        <w:spacing w:line="360" w:lineRule="auto"/>
-        <w:jc w:val="center"/>
-        <w:rPr>
-          <w:rFonts w:ascii="Times New Roman" w:hAnsi="Times New Roman" w:cs="Times New Roman"/>
-          <w:sz w:val="28"/>
-          <w:szCs w:val="28"/>
-        </w:rPr>
-      </w:pPr>
-    </w:p>
-    <w:p>
-      <w:pPr>
-        <w:spacing w:line="360" w:lineRule="auto"/>
-        <w:jc w:val="center"/>
-        <w:rPr>
-          <w:rFonts w:ascii="Times New Roman" w:hAnsi="Times New Roman" w:cs="Times New Roman"/>
-          <w:sz w:val="28"/>
-          <w:szCs w:val="28"/>
-        </w:rPr>
-      </w:pPr>
-    </w:p>
-    <w:p>
-      <w:pPr>
-        <w:spacing w:line="360" w:lineRule="auto"/>
-        <w:jc w:val="center"/>
-        <w:rPr>
-          <w:rFonts w:ascii="Times New Roman" w:hAnsi="Times New Roman" w:cs="Times New Roman"/>
-          <w:sz w:val="28"/>
-          <w:szCs w:val="28"/>
-        </w:rPr>
-      </w:pPr>
-    </w:p>
-    <w:p>
-      <w:pPr>
-        <w:spacing w:line="360" w:lineRule="auto"/>
-        <w:jc w:val="center"/>
-        <w:rPr>
-          <w:rFonts w:ascii="Times New Roman" w:hAnsi="Times New Roman" w:cs="Times New Roman"/>
-          <w:sz w:val="28"/>
-          <w:szCs w:val="28"/>
-        </w:rPr>
-      </w:pPr>
-    </w:p>
-    <w:p>
-      <w:pPr>
-        <w:spacing w:line="360" w:lineRule="auto"/>
-        <w:jc w:val="center"/>
-        <w:rPr>
-          <w:rFonts w:ascii="Times New Roman" w:hAnsi="Times New Roman" w:cs="Times New Roman"/>
-          <w:sz w:val="28"/>
-          <w:szCs w:val="28"/>
-        </w:rPr>
-      </w:pPr>
-    </w:p>
-    <w:p>
-      <w:pPr>
-        <w:spacing w:line="360" w:lineRule="auto"/>
-        <w:jc w:val="center"/>
-        <w:rPr>
-          <w:rFonts w:ascii="Times New Roman" w:hAnsi="Times New Roman" w:cs="Times New Roman"/>
-          <w:sz w:val="28"/>
-          <w:szCs w:val="28"/>
-        </w:rPr>
-      </w:pPr>
-    </w:p>
-    <w:p>
-      <w:pPr>
-        <w:spacing w:line="360" w:lineRule="auto"/>
-        <w:jc w:val="center"/>
-        <w:rPr>
-          <w:rFonts w:ascii="Times New Roman" w:hAnsi="Times New Roman" w:cs="Times New Roman"/>
-          <w:sz w:val="28"/>
-          <w:szCs w:val="28"/>
-        </w:rPr>
-      </w:pPr>
-    </w:p>
-    <w:p>
-      <w:pPr>
-        <w:spacing w:line="360" w:lineRule="auto"/>
-      </w:pPr>
-      <w:r>
-        <w:t xml:space="preserve">Autors: </w:t>
-      </w:r>
-      <w:r>
-        <w:t>Vitālijs Verhovičs</w:t>
-      </w:r>
-    </w:p>
-    <w:p>
-      <w:pPr>
-        <w:spacing w:line="360" w:lineRule="auto"/>
-      </w:pPr>
-      <w:r>
-        <w:t xml:space="preserve">Stud. Apl. Nr.: </w:t>
-      </w:r>
-      <w:r>
-        <w:t>vv20033</w:t>
-      </w:r>
-    </w:p>
-    <w:p>
-      <w:pPr>
-        <w:spacing w:line="360" w:lineRule="auto"/>
+      </w:pPr>
+      <w:r>
+        <w:rPr>
+          <w:rFonts w:ascii="Times New Roman" w:hAnsi="Times New Roman" w:cs="Times New Roman"/>
+          <w:sz w:val="28"/>
+          <w:szCs w:val="28"/>
+        </w:rPr>
+        <w:t>Darba vadītājs: Dr.sc.comp. Māris Vītiņš</w:t>
+      </w:r>
+      <w:r>
+        <w:t xml:space="preserve"> </w:t>
+      </w:r>
+      <w:r>
         <w:rPr>
           <w:rFonts w:ascii="Times New Roman" w:hAnsi="Times New Roman" w:cs="Times New Roman"/>
           <w:b/>
@@ -265,17 +289,12 @@
           <w:szCs w:val="28"/>
           <w:shd w:val="clear" w:color="auto" w:fill="FFFFFF"/>
         </w:rPr>
-      </w:pPr>
-      <w:r>
-        <w:t xml:space="preserve">Darba vadītājs: </w:t>
-      </w:r>
-      <w:r>
-        <w:t>Dr.sc.comp. Māris Vītiņš</w:t>
-      </w:r>
-      <w:r>
-        <w:t xml:space="preserve"> </w:t>
-      </w:r>
-      <w:r>
+        <w:br w:type="page"/>
+      </w:r>
+    </w:p>
+    <w:p>
+      <w:pPr>
+        <w:spacing w:line="360" w:lineRule="auto"/>
         <w:rPr>
           <w:rFonts w:ascii="Times New Roman" w:hAnsi="Times New Roman" w:cs="Times New Roman"/>
           <w:b/>
@@ -284,70 +303,512 @@
           <w:szCs w:val="28"/>
           <w:shd w:val="clear" w:color="auto" w:fill="FFFFFF"/>
         </w:rPr>
+      </w:pPr>
+    </w:p>
+    <w:p>
+      <w:pPr>
+        <w:pStyle w:val="Heading1"/>
+        <w:spacing w:line="360" w:lineRule="auto"/>
+        <w:rPr>
+          <w:rFonts w:ascii="Times New Roman" w:hAnsi="Times New Roman" w:cs="Times New Roman"/>
+          <w:shd w:val="clear" w:color="auto" w:fill="FFFFFF"/>
+        </w:rPr>
+      </w:pPr>
+      <w:bookmarkStart w:id="0" w:name="_Toc117847290"/>
+      <w:r>
+        <w:rPr>
+          <w:rFonts w:ascii="Times New Roman" w:hAnsi="Times New Roman" w:cs="Times New Roman"/>
+          <w:shd w:val="clear" w:color="auto" w:fill="FFFFFF"/>
+        </w:rPr>
+        <w:t>Anotācija, atslēgvārdi</w:t>
+      </w:r>
+      <w:bookmarkEnd w:id="0"/>
+    </w:p>
+    <w:p>
+      <w:pPr>
+        <w:spacing w:line="360" w:lineRule="auto"/>
+        <w:rPr>
+          <w:rFonts w:ascii="Times New Roman" w:hAnsi="Times New Roman" w:cs="Times New Roman"/>
+          <w:sz w:val="28"/>
+          <w:szCs w:val="28"/>
+          <w:shd w:val="clear" w:color="auto" w:fill="FFFFFF"/>
+        </w:rPr>
+      </w:pPr>
+    </w:p>
+    <w:p>
+      <w:pPr>
+        <w:spacing w:line="360" w:lineRule="auto"/>
+        <w:rPr>
+          <w:rFonts w:ascii="Times New Roman" w:hAnsi="Times New Roman" w:cs="Times New Roman"/>
+          <w:sz w:val="28"/>
+          <w:szCs w:val="28"/>
+          <w:shd w:val="clear" w:color="auto" w:fill="FFFFFF"/>
+        </w:rPr>
+      </w:pPr>
+      <w:r>
+        <w:rPr>
+          <w:rFonts w:ascii="Times New Roman" w:hAnsi="Times New Roman" w:cs="Times New Roman"/>
+          <w:sz w:val="28"/>
+          <w:szCs w:val="28"/>
+          <w:shd w:val="clear" w:color="auto" w:fill="FFFFFF"/>
+        </w:rPr>
+        <w:t>Šis dokuments ir Datorzinātņu bakalaura studiju programmas un pirmā līmeņa profesionālās augstākās izglītības studiju programmas "Programmēšana un datortīklu administrēšana" ietvaros izstrādāta projekta “</w:t>
+      </w:r>
+      <w:r>
+        <w:rPr>
+          <w:rFonts w:ascii="Times New Roman" w:hAnsi="Times New Roman" w:cs="Times New Roman"/>
+          <w:sz w:val="28"/>
+          <w:szCs w:val="28"/>
+          <w:shd w:val="clear" w:color="auto" w:fill="FFFFFF"/>
+        </w:rPr>
+        <w:t>Mēbeļu ražošanas uzņēmuma mājaslapa</w:t>
+      </w:r>
+      <w:r>
+        <w:rPr>
+          <w:rFonts w:ascii="Times New Roman" w:hAnsi="Times New Roman" w:cs="Times New Roman"/>
+          <w:sz w:val="28"/>
+          <w:szCs w:val="28"/>
+          <w:shd w:val="clear" w:color="auto" w:fill="FFFFFF"/>
+        </w:rPr>
+        <w:t>” dokumentācija.</w:t>
+      </w:r>
+    </w:p>
+    <w:p>
+      <w:pPr>
+        <w:spacing w:line="360" w:lineRule="auto"/>
+        <w:rPr>
+          <w:rFonts w:ascii="Times New Roman" w:hAnsi="Times New Roman" w:cs="Times New Roman"/>
+          <w:sz w:val="28"/>
+          <w:szCs w:val="28"/>
+          <w:shd w:val="clear" w:color="auto" w:fill="FFFFFF"/>
+        </w:rPr>
+      </w:pPr>
+      <w:r>
+        <w:rPr>
+          <w:rFonts w:ascii="Times New Roman" w:hAnsi="Times New Roman" w:cs="Times New Roman"/>
+          <w:sz w:val="28"/>
+          <w:szCs w:val="28"/>
+          <w:shd w:val="clear" w:color="auto" w:fill="FFFFFF"/>
+        </w:rPr>
+        <w:t xml:space="preserve">Vivatels </w:t>
+      </w:r>
+      <w:r>
+        <w:rPr>
+          <w:rFonts w:ascii="Times New Roman" w:hAnsi="Times New Roman" w:cs="Times New Roman"/>
+          <w:sz w:val="28"/>
+          <w:szCs w:val="28"/>
+          <w:shd w:val="clear" w:color="auto" w:fill="FFFFFF"/>
+        </w:rPr>
+        <w:t xml:space="preserve">ir </w:t>
+      </w:r>
+      <w:r>
+        <w:rPr>
+          <w:rFonts w:ascii="Times New Roman" w:hAnsi="Times New Roman" w:cs="Times New Roman"/>
+          <w:sz w:val="28"/>
+          <w:szCs w:val="28"/>
+          <w:shd w:val="clear" w:color="auto" w:fill="FFFFFF"/>
+        </w:rPr>
+        <w:t>mēbeļu ražošanas uzņēmums, kas izgatavo kāpnes, logus, durvis, virtuves un citas mēbeles pēc pasūtījuma. Uzņēmumam</w:t>
+      </w:r>
+      <w:r>
+        <w:rPr>
+          <w:rFonts w:ascii="Times New Roman" w:hAnsi="Times New Roman" w:cs="Times New Roman"/>
+          <w:sz w:val="28"/>
+          <w:szCs w:val="28"/>
+          <w:shd w:val="clear" w:color="auto" w:fill="FFFFFF"/>
+        </w:rPr>
+        <w:t xml:space="preserve"> ir nepieciešams </w:t>
+      </w:r>
+      <w:r>
+        <w:rPr>
+          <w:rFonts w:ascii="Times New Roman" w:hAnsi="Times New Roman" w:cs="Times New Roman"/>
+          <w:sz w:val="28"/>
+          <w:szCs w:val="28"/>
+          <w:shd w:val="clear" w:color="auto" w:fill="FFFFFF"/>
+        </w:rPr>
+        <w:t>izveidot jaunu informatīvu</w:t>
+      </w:r>
+      <w:r>
+        <w:rPr>
+          <w:rFonts w:ascii="Times New Roman" w:hAnsi="Times New Roman" w:cs="Times New Roman"/>
+          <w:sz w:val="28"/>
+          <w:szCs w:val="28"/>
+          <w:shd w:val="clear" w:color="auto" w:fill="FFFFFF"/>
+        </w:rPr>
+        <w:t xml:space="preserve"> mājas lapu</w:t>
+      </w:r>
+      <w:r>
+        <w:rPr>
+          <w:rFonts w:ascii="Times New Roman" w:hAnsi="Times New Roman" w:cs="Times New Roman"/>
+          <w:sz w:val="28"/>
+          <w:szCs w:val="28"/>
+          <w:shd w:val="clear" w:color="auto" w:fill="FFFFFF"/>
+        </w:rPr>
+        <w:t>,</w:t>
+      </w:r>
+      <w:r>
+        <w:rPr>
+          <w:rFonts w:ascii="Times New Roman" w:hAnsi="Times New Roman" w:cs="Times New Roman"/>
+          <w:sz w:val="28"/>
+          <w:szCs w:val="28"/>
+          <w:shd w:val="clear" w:color="auto" w:fill="FFFFFF"/>
+        </w:rPr>
+        <w:t xml:space="preserve"> kurā būtu </w:t>
+      </w:r>
+      <w:r>
+        <w:rPr>
+          <w:rFonts w:ascii="Times New Roman" w:hAnsi="Times New Roman" w:cs="Times New Roman"/>
+          <w:sz w:val="28"/>
+          <w:szCs w:val="28"/>
+          <w:shd w:val="clear" w:color="auto" w:fill="FFFFFF"/>
+        </w:rPr>
+        <w:t xml:space="preserve">apskatāma informācija par kompāniju, kā arī jau paveikto darbu galerija. </w:t>
+      </w:r>
+      <w:r>
+        <w:rPr>
+          <w:rFonts w:ascii="Times New Roman" w:hAnsi="Times New Roman" w:cs="Times New Roman"/>
+          <w:sz w:val="28"/>
+          <w:szCs w:val="28"/>
+          <w:shd w:val="clear" w:color="auto" w:fill="FFFFFF"/>
+        </w:rPr>
+        <w:t>Mājas lapa izstrādāta</w:t>
+      </w:r>
+      <w:r>
+        <w:rPr>
+          <w:rFonts w:ascii="Times New Roman" w:hAnsi="Times New Roman" w:cs="Times New Roman"/>
+          <w:sz w:val="28"/>
+          <w:szCs w:val="28"/>
+          <w:shd w:val="clear" w:color="auto" w:fill="FFFFFF"/>
+        </w:rPr>
+        <w:t>,</w:t>
+      </w:r>
+      <w:r>
+        <w:rPr>
+          <w:rFonts w:ascii="Times New Roman" w:hAnsi="Times New Roman" w:cs="Times New Roman"/>
+          <w:sz w:val="28"/>
+          <w:szCs w:val="28"/>
+          <w:shd w:val="clear" w:color="auto" w:fill="FFFFFF"/>
+        </w:rPr>
+        <w:t xml:space="preserve"> izmantojot </w:t>
+      </w:r>
+      <w:r>
+        <w:rPr>
+          <w:rFonts w:ascii="Times New Roman" w:hAnsi="Times New Roman" w:cs="Times New Roman"/>
+          <w:sz w:val="28"/>
+          <w:szCs w:val="28"/>
+          <w:shd w:val="clear" w:color="auto" w:fill="FFFFFF"/>
+        </w:rPr>
+        <w:t>HTML, CSS un Javascript</w:t>
+      </w:r>
+      <w:r>
+        <w:rPr>
+          <w:rFonts w:ascii="Times New Roman" w:hAnsi="Times New Roman" w:cs="Times New Roman"/>
+          <w:sz w:val="28"/>
+          <w:szCs w:val="28"/>
+          <w:shd w:val="clear" w:color="auto" w:fill="FFFFFF"/>
+        </w:rPr>
+        <w:t xml:space="preserve">. </w:t>
+      </w:r>
+    </w:p>
+    <w:p>
+      <w:pPr>
+        <w:spacing w:line="360" w:lineRule="auto"/>
+        <w:rPr>
+          <w:rFonts w:ascii="Times New Roman" w:hAnsi="Times New Roman" w:cs="Times New Roman"/>
+          <w:sz w:val="28"/>
+          <w:szCs w:val="28"/>
+          <w:shd w:val="clear" w:color="auto" w:fill="FFFFFF"/>
+        </w:rPr>
+      </w:pPr>
+      <w:r>
+        <w:rPr>
+          <w:rFonts w:ascii="Times New Roman" w:hAnsi="Times New Roman" w:cs="Times New Roman"/>
+          <w:sz w:val="28"/>
+          <w:szCs w:val="28"/>
+          <w:shd w:val="clear" w:color="auto" w:fill="FFFFFF"/>
+        </w:rPr>
+        <w:t xml:space="preserve">Atslēgvārdi: kvalifikācijas darbs, </w:t>
+      </w:r>
+      <w:r>
+        <w:rPr>
+          <w:rFonts w:ascii="Times New Roman" w:hAnsi="Times New Roman" w:cs="Times New Roman"/>
+          <w:sz w:val="28"/>
+          <w:szCs w:val="28"/>
+          <w:shd w:val="clear" w:color="auto" w:fill="FFFFFF"/>
+        </w:rPr>
+        <w:t>Vivatels</w:t>
+      </w:r>
+      <w:r>
+        <w:rPr>
+          <w:rFonts w:ascii="Times New Roman" w:hAnsi="Times New Roman" w:cs="Times New Roman"/>
+          <w:sz w:val="28"/>
+          <w:szCs w:val="28"/>
+          <w:shd w:val="clear" w:color="auto" w:fill="FFFFFF"/>
+        </w:rPr>
+        <w:t xml:space="preserve">, mājaslapa, </w:t>
+      </w:r>
+      <w:r>
+        <w:rPr>
+          <w:rFonts w:ascii="Times New Roman" w:hAnsi="Times New Roman" w:cs="Times New Roman"/>
+          <w:sz w:val="28"/>
+          <w:szCs w:val="28"/>
+          <w:shd w:val="clear" w:color="auto" w:fill="FFFFFF"/>
+        </w:rPr>
+        <w:t>mēbeļu ražošana</w:t>
+      </w:r>
+    </w:p>
+    <w:p>
+      <w:pPr>
+        <w:spacing w:line="360" w:lineRule="auto"/>
+        <w:rPr>
+          <w:rFonts w:ascii="Times New Roman" w:hAnsi="Times New Roman" w:cs="Times New Roman"/>
+          <w:sz w:val="28"/>
+          <w:szCs w:val="28"/>
+          <w:shd w:val="clear" w:color="auto" w:fill="FFFFFF"/>
+        </w:rPr>
+      </w:pPr>
+    </w:p>
+    <w:p>
+      <w:pPr>
+        <w:spacing w:line="360" w:lineRule="auto"/>
+        <w:rPr>
+          <w:rFonts w:ascii="Times New Roman" w:hAnsi="Times New Roman" w:cs="Times New Roman"/>
+          <w:sz w:val="28"/>
+          <w:szCs w:val="28"/>
+          <w:shd w:val="clear" w:color="auto" w:fill="FFFFFF"/>
+        </w:rPr>
+      </w:pPr>
+      <w:r>
+        <w:rPr>
+          <w:rFonts w:ascii="Times New Roman" w:hAnsi="Times New Roman" w:cs="Times New Roman"/>
+          <w:sz w:val="28"/>
+          <w:szCs w:val="28"/>
+          <w:shd w:val="clear" w:color="auto" w:fill="FFFFFF"/>
+        </w:rPr>
         <w:br w:type="page"/>
       </w:r>
     </w:p>
     <w:p>
       <w:pPr>
-        <w:spacing w:line="360" w:lineRule="auto"/>
-        <w:rPr>
-          <w:rFonts w:ascii="Times New Roman" w:hAnsi="Times New Roman" w:cs="Times New Roman"/>
-          <w:b/>
-          <w:bCs/>
-          <w:sz w:val="28"/>
-          <w:szCs w:val="28"/>
-          <w:shd w:val="clear" w:color="auto" w:fill="FFFFFF"/>
-        </w:rPr>
-      </w:pPr>
-    </w:p>
-    <w:p>
-      <w:pPr>
         <w:pStyle w:val="Heading1"/>
-        <w:spacing w:line="360" w:lineRule="auto"/>
-        <w:rPr>
-          <w:rFonts w:ascii="Times New Roman" w:hAnsi="Times New Roman" w:cs="Times New Roman"/>
-          <w:shd w:val="clear" w:color="auto" w:fill="FFFFFF"/>
-        </w:rPr>
-      </w:pPr>
-      <w:bookmarkStart w:id="0" w:name="_Toc116983284"/>
-      <w:r>
-        <w:rPr>
-          <w:rFonts w:ascii="Times New Roman" w:hAnsi="Times New Roman" w:cs="Times New Roman"/>
-          <w:shd w:val="clear" w:color="auto" w:fill="FFFFFF"/>
-        </w:rPr>
-        <w:t>A</w:t>
-      </w:r>
-      <w:r>
-        <w:rPr>
-          <w:rFonts w:ascii="Times New Roman" w:hAnsi="Times New Roman" w:cs="Times New Roman"/>
-          <w:shd w:val="clear" w:color="auto" w:fill="FFFFFF"/>
-        </w:rPr>
-        <w:t>notācija, atslēgvārdi</w:t>
-      </w:r>
-      <w:bookmarkEnd w:id="0"/>
-    </w:p>
-    <w:p>
-      <w:pPr>
-        <w:spacing w:line="360" w:lineRule="auto"/>
-        <w:rPr>
-          <w:rFonts w:ascii="Times New Roman" w:hAnsi="Times New Roman" w:cs="Times New Roman"/>
-          <w:sz w:val="28"/>
-          <w:szCs w:val="28"/>
-          <w:shd w:val="clear" w:color="auto" w:fill="FFFFFF"/>
-        </w:rPr>
-      </w:pPr>
-      <w:r>
-        <w:rPr>
-          <w:rFonts w:ascii="Times New Roman" w:hAnsi="Times New Roman" w:cs="Times New Roman"/>
-          <w:sz w:val="28"/>
-          <w:szCs w:val="28"/>
-          <w:shd w:val="clear" w:color="auto" w:fill="FFFFFF"/>
-        </w:rPr>
+      </w:pPr>
+      <w:bookmarkStart w:id="1" w:name="_Toc117847291"/>
+      <w:r>
+        <w:lastRenderedPageBreak/>
+        <w:t>Abstract</w:t>
+      </w:r>
+      <w:bookmarkEnd w:id="1"/>
+    </w:p>
+    <w:p/>
+    <w:p>
+      <w:pPr>
+        <w:spacing w:line="360" w:lineRule="auto"/>
+        <w:rPr>
+          <w:rFonts w:ascii="Times New Roman" w:hAnsi="Times New Roman" w:cs="Times New Roman"/>
+          <w:sz w:val="28"/>
+          <w:szCs w:val="28"/>
+          <w:shd w:val="clear" w:color="auto" w:fill="FFFFFF"/>
+        </w:rPr>
+      </w:pPr>
+      <w:r>
+        <w:rPr>
+          <w:rFonts w:ascii="Times New Roman" w:hAnsi="Times New Roman" w:cs="Times New Roman"/>
+          <w:sz w:val="28"/>
+          <w:szCs w:val="28"/>
+          <w:shd w:val="clear" w:color="auto" w:fill="FFFFFF"/>
+        </w:rPr>
+        <w:t xml:space="preserve">This document provides documentation for the project “Furniture manufacturer website”, which was developed within the University of Latvia, Faculty of Computing, Computer Science bachelor’s and “Programming and systems administration” the first level of professional higher education study programs. </w:t>
+      </w:r>
+    </w:p>
+    <w:p>
+      <w:pPr>
+        <w:spacing w:line="360" w:lineRule="auto"/>
+        <w:rPr>
+          <w:rFonts w:ascii="Times New Roman" w:hAnsi="Times New Roman" w:cs="Times New Roman"/>
+          <w:sz w:val="28"/>
+          <w:szCs w:val="28"/>
+          <w:shd w:val="clear" w:color="auto" w:fill="FFFFFF"/>
+        </w:rPr>
+      </w:pPr>
+      <w:r>
+        <w:rPr>
+          <w:rFonts w:ascii="Times New Roman" w:hAnsi="Times New Roman" w:cs="Times New Roman"/>
+          <w:sz w:val="28"/>
+          <w:szCs w:val="28"/>
+          <w:shd w:val="clear" w:color="auto" w:fill="FFFFFF"/>
+        </w:rPr>
+        <w:t xml:space="preserve">Vivatels </w:t>
+      </w:r>
+      <w:r>
+        <w:rPr>
+          <w:rFonts w:ascii="Times New Roman" w:hAnsi="Times New Roman" w:cs="Times New Roman"/>
+          <w:sz w:val="28"/>
+          <w:szCs w:val="28"/>
+          <w:shd w:val="clear" w:color="auto" w:fill="FFFFFF"/>
+        </w:rPr>
+        <w:t xml:space="preserve">is a local furniture manufacturer which produces custom stairs, windows, doors, kitchens and other furniture. This company needs an informative website </w:t>
+      </w:r>
+      <w:r>
+        <w:rPr>
+          <w:rFonts w:ascii="Times New Roman" w:hAnsi="Times New Roman" w:cs="Times New Roman"/>
+          <w:sz w:val="28"/>
+          <w:szCs w:val="28"/>
+          <w:shd w:val="clear" w:color="auto" w:fill="FFFFFF"/>
+        </w:rPr>
+        <w:t>with a gallery module to look over already produced furniture.</w:t>
+      </w:r>
+    </w:p>
+    <w:p>
+      <w:pPr>
+        <w:spacing w:line="360" w:lineRule="auto"/>
+        <w:rPr>
+          <w:rFonts w:ascii="Times New Roman" w:hAnsi="Times New Roman" w:cs="Times New Roman"/>
+          <w:sz w:val="28"/>
+          <w:szCs w:val="28"/>
+          <w:shd w:val="clear" w:color="auto" w:fill="FFFFFF"/>
+        </w:rPr>
+      </w:pPr>
+      <w:r>
+        <w:rPr>
+          <w:rFonts w:ascii="Times New Roman" w:hAnsi="Times New Roman" w:cs="Times New Roman"/>
+          <w:sz w:val="28"/>
+          <w:szCs w:val="28"/>
+          <w:shd w:val="clear" w:color="auto" w:fill="FFFFFF"/>
+        </w:rPr>
+        <w:t>The w</w:t>
+      </w:r>
+      <w:r>
+        <w:rPr>
+          <w:rFonts w:ascii="Times New Roman" w:hAnsi="Times New Roman" w:cs="Times New Roman"/>
+          <w:sz w:val="28"/>
+          <w:szCs w:val="28"/>
+          <w:shd w:val="clear" w:color="auto" w:fill="FFFFFF"/>
+        </w:rPr>
+        <w:t>ebsite developed</w:t>
+      </w:r>
+      <w:r>
+        <w:rPr>
+          <w:rFonts w:ascii="Times New Roman" w:hAnsi="Times New Roman" w:cs="Times New Roman"/>
+          <w:sz w:val="28"/>
+          <w:szCs w:val="28"/>
+          <w:shd w:val="clear" w:color="auto" w:fill="FFFFFF"/>
+        </w:rPr>
+        <w:t xml:space="preserve"> </w:t>
+      </w:r>
+      <w:r>
+        <w:rPr>
+          <w:rFonts w:ascii="Times New Roman" w:hAnsi="Times New Roman" w:cs="Times New Roman"/>
+          <w:sz w:val="28"/>
+          <w:szCs w:val="28"/>
+          <w:shd w:val="clear" w:color="auto" w:fill="FFFFFF"/>
+        </w:rPr>
+        <w:t>using</w:t>
+      </w:r>
+      <w:r>
+        <w:rPr>
+          <w:rFonts w:ascii="Times New Roman" w:hAnsi="Times New Roman" w:cs="Times New Roman"/>
+          <w:sz w:val="28"/>
+          <w:szCs w:val="28"/>
+          <w:shd w:val="clear" w:color="auto" w:fill="FFFFFF"/>
+        </w:rPr>
+        <w:t xml:space="preserve"> </w:t>
+      </w:r>
+      <w:r>
+        <w:rPr>
+          <w:rFonts w:ascii="Times New Roman" w:hAnsi="Times New Roman" w:cs="Times New Roman"/>
+          <w:sz w:val="28"/>
+          <w:szCs w:val="28"/>
+          <w:shd w:val="clear" w:color="auto" w:fill="FFFFFF"/>
+        </w:rPr>
+        <w:t xml:space="preserve">HTML, CSS </w:t>
+      </w:r>
+      <w:r>
+        <w:rPr>
+          <w:rFonts w:ascii="Times New Roman" w:hAnsi="Times New Roman" w:cs="Times New Roman"/>
+          <w:sz w:val="28"/>
+          <w:szCs w:val="28"/>
+          <w:shd w:val="clear" w:color="auto" w:fill="FFFFFF"/>
+        </w:rPr>
+        <w:t>and</w:t>
+      </w:r>
+      <w:r>
+        <w:rPr>
+          <w:rFonts w:ascii="Times New Roman" w:hAnsi="Times New Roman" w:cs="Times New Roman"/>
+          <w:sz w:val="28"/>
+          <w:szCs w:val="28"/>
+          <w:shd w:val="clear" w:color="auto" w:fill="FFFFFF"/>
+        </w:rPr>
+        <w:t xml:space="preserve"> Javascript</w:t>
+      </w:r>
+      <w:r>
+        <w:rPr>
+          <w:rFonts w:ascii="Times New Roman" w:hAnsi="Times New Roman" w:cs="Times New Roman"/>
+          <w:sz w:val="28"/>
+          <w:szCs w:val="28"/>
+          <w:shd w:val="clear" w:color="auto" w:fill="FFFFFF"/>
+        </w:rPr>
+        <w:t xml:space="preserve">. </w:t>
+      </w:r>
+    </w:p>
+    <w:p>
+      <w:pPr>
+        <w:spacing w:line="360" w:lineRule="auto"/>
+        <w:rPr>
+          <w:rFonts w:ascii="Times New Roman" w:hAnsi="Times New Roman" w:cs="Times New Roman"/>
+          <w:sz w:val="28"/>
+          <w:szCs w:val="28"/>
+          <w:shd w:val="clear" w:color="auto" w:fill="FFFFFF"/>
+        </w:rPr>
+      </w:pPr>
+      <w:r>
+        <w:t>Keywords</w:t>
+      </w:r>
+      <w:r>
+        <w:rPr>
+          <w:rFonts w:ascii="Times New Roman" w:hAnsi="Times New Roman" w:cs="Times New Roman"/>
+          <w:sz w:val="28"/>
+          <w:szCs w:val="28"/>
+          <w:shd w:val="clear" w:color="auto" w:fill="FFFFFF"/>
+        </w:rPr>
+        <w:t xml:space="preserve">: </w:t>
+      </w:r>
+      <w:r>
+        <w:t>qualification thesis, Vivatels, website, homepage, furniture</w:t>
+      </w:r>
+    </w:p>
+    <w:p>
+      <w:pPr>
+        <w:spacing w:line="360" w:lineRule="auto"/>
+      </w:pPr>
+    </w:p>
+    <w:p>
+      <w:pPr>
+        <w:spacing w:line="360" w:lineRule="auto"/>
+      </w:pPr>
+    </w:p>
+    <w:p>
+      <w:pPr>
+        <w:spacing w:line="360" w:lineRule="auto"/>
+      </w:pPr>
+    </w:p>
+    <w:p>
+      <w:r>
         <w:br w:type="page"/>
       </w:r>
     </w:p>
     <w:p>
       <w:pPr>
+        <w:spacing w:line="360" w:lineRule="auto"/>
+        <w:rPr>
+          <w:rFonts w:ascii="Times New Roman" w:hAnsi="Times New Roman" w:cs="Times New Roman"/>
+          <w:sz w:val="28"/>
+          <w:szCs w:val="28"/>
+          <w:shd w:val="clear" w:color="auto" w:fill="FFFFFF"/>
+        </w:rPr>
+      </w:pPr>
+    </w:p>
+    <w:p>
+      <w:pPr>
         <w:pStyle w:val="Heading1"/>
         <w:spacing w:line="360" w:lineRule="auto"/>
         <w:rPr>
@@ -355,28 +816,24 @@
           <w:shd w:val="clear" w:color="auto" w:fill="FFFFFF"/>
         </w:rPr>
       </w:pPr>
-      <w:bookmarkStart w:id="1" w:name="_Toc116983285"/>
-      <w:r>
-        <w:rPr>
-          <w:rFonts w:ascii="Times New Roman" w:hAnsi="Times New Roman" w:cs="Times New Roman"/>
-          <w:shd w:val="clear" w:color="auto" w:fill="FFFFFF"/>
-        </w:rPr>
-        <w:lastRenderedPageBreak/>
-        <w:t>S</w:t>
-      </w:r>
-      <w:r>
-        <w:rPr>
-          <w:rFonts w:ascii="Times New Roman" w:hAnsi="Times New Roman" w:cs="Times New Roman"/>
-          <w:shd w:val="clear" w:color="auto" w:fill="FFFFFF"/>
-        </w:rPr>
-        <w:t>atura rādītājs</w:t>
-      </w:r>
-      <w:bookmarkEnd w:id="1"/>
+      <w:bookmarkStart w:id="2" w:name="_Toc117847292"/>
+      <w:r>
+        <w:rPr>
+          <w:rFonts w:ascii="Times New Roman" w:hAnsi="Times New Roman" w:cs="Times New Roman"/>
+          <w:shd w:val="clear" w:color="auto" w:fill="FFFFFF"/>
+        </w:rPr>
+        <w:t>Satura rādītājs</w:t>
+      </w:r>
+      <w:bookmarkEnd w:id="2"/>
     </w:p>
     <w:sdt>
       <w:sdtPr>
         <w:rPr>
-          <w:rFonts w:ascii="Times New Roman" w:hAnsi="Times New Roman" w:cs="Times New Roman"/>
+          <w:rFonts w:ascii="Times New Roman" w:eastAsiaTheme="minorHAnsi" w:hAnsi="Times New Roman" w:cs="Times New Roman"/>
+          <w:color w:val="auto"/>
+          <w:sz w:val="22"/>
+          <w:szCs w:val="22"/>
+          <w:lang w:val="lv-LV"/>
         </w:rPr>
         <w:id w:val="2119720029"/>
         <w:docPartObj>
@@ -386,14 +843,9 @@
       </w:sdtPr>
       <w:sdtEndPr>
         <w:rPr>
-          <w:rFonts w:eastAsiaTheme="minorHAnsi"/>
           <w:b/>
           <w:bCs/>
           <w:noProof/>
-          <w:color w:val="auto"/>
-          <w:sz w:val="22"/>
-          <w:szCs w:val="22"/>
-          <w:lang w:val="lv-LV"/>
         </w:rPr>
       </w:sdtEndPr>
       <w:sdtContent>
@@ -412,10 +864,10 @@
             <w:tabs>
               <w:tab w:val="right" w:leader="dot" w:pos="9016"/>
             </w:tabs>
-            <w:spacing w:line="360" w:lineRule="auto"/>
             <w:rPr>
-              <w:rFonts w:ascii="Times New Roman" w:hAnsi="Times New Roman" w:cs="Times New Roman"/>
+              <w:rFonts w:eastAsiaTheme="minorEastAsia"/>
               <w:noProof/>
+              <w:lang w:eastAsia="lv-LV"/>
             </w:rPr>
           </w:pPr>
           <w:r>
@@ -436,7 +888,7 @@
             </w:rPr>
             <w:fldChar w:fldCharType="separate"/>
           </w:r>
-          <w:hyperlink w:anchor="_Toc116983283" w:history="1">
+          <w:hyperlink w:anchor="_Toc117847290" w:history="1">
             <w:r>
               <w:rPr>
                 <w:rStyle w:val="Hyperlink"/>
@@ -444,11 +896,10 @@
                 <w:noProof/>
                 <w:shd w:val="clear" w:color="auto" w:fill="FFFFFF"/>
               </w:rPr>
-              <w:t>Titullapa</w:t>
-            </w:r>
-            <w:r>
-              <w:rPr>
-                <w:rFonts w:ascii="Times New Roman" w:hAnsi="Times New Roman" w:cs="Times New Roman"/>
+              <w:t>Anotācija, atslēgvārdi</w:t>
+            </w:r>
+            <w:r>
+              <w:rPr>
                 <w:noProof/>
                 <w:webHidden/>
               </w:rPr>
@@ -456,7 +907,6 @@
             </w:r>
             <w:r>
               <w:rPr>
-                <w:rFonts w:ascii="Times New Roman" w:hAnsi="Times New Roman" w:cs="Times New Roman"/>
                 <w:noProof/>
                 <w:webHidden/>
               </w:rPr>
@@ -464,22 +914,19 @@
             </w:r>
             <w:r>
               <w:rPr>
-                <w:rFonts w:ascii="Times New Roman" w:hAnsi="Times New Roman" w:cs="Times New Roman"/>
-                <w:noProof/>
-                <w:webHidden/>
-              </w:rPr>
-              <w:instrText xml:space="preserve"> PAGEREF _Toc116983283 \h </w:instrText>
-            </w:r>
-            <w:r>
-              <w:rPr>
-                <w:rFonts w:ascii="Times New Roman" w:hAnsi="Times New Roman" w:cs="Times New Roman"/>
-                <w:noProof/>
-                <w:webHidden/>
-              </w:rPr>
-            </w:r>
-            <w:r>
-              <w:rPr>
-                <w:rFonts w:ascii="Times New Roman" w:hAnsi="Times New Roman" w:cs="Times New Roman"/>
+                <w:noProof/>
+                <w:webHidden/>
+              </w:rPr>
+              <w:instrText xml:space="preserve"> PAGEREF _Toc117847290 \h </w:instrText>
+            </w:r>
+            <w:r>
+              <w:rPr>
+                <w:noProof/>
+                <w:webHidden/>
+              </w:rPr>
+            </w:r>
+            <w:r>
+              <w:rPr>
                 <w:noProof/>
                 <w:webHidden/>
               </w:rPr>
@@ -487,15 +934,13 @@
             </w:r>
             <w:r>
               <w:rPr>
-                <w:rFonts w:ascii="Times New Roman" w:hAnsi="Times New Roman" w:cs="Times New Roman"/>
-                <w:noProof/>
-                <w:webHidden/>
-              </w:rPr>
-              <w:t>1</w:t>
-            </w:r>
-            <w:r>
-              <w:rPr>
-                <w:rFonts w:ascii="Times New Roman" w:hAnsi="Times New Roman" w:cs="Times New Roman"/>
+                <w:noProof/>
+                <w:webHidden/>
+              </w:rPr>
+              <w:t>2</w:t>
+            </w:r>
+            <w:r>
+              <w:rPr>
                 <w:noProof/>
                 <w:webHidden/>
               </w:rPr>
@@ -509,25 +954,22 @@
             <w:tabs>
               <w:tab w:val="right" w:leader="dot" w:pos="9016"/>
             </w:tabs>
-            <w:spacing w:line="360" w:lineRule="auto"/>
             <w:rPr>
-              <w:rFonts w:ascii="Times New Roman" w:hAnsi="Times New Roman" w:cs="Times New Roman"/>
+              <w:rFonts w:eastAsiaTheme="minorEastAsia"/>
               <w:noProof/>
+              <w:lang w:eastAsia="lv-LV"/>
             </w:rPr>
           </w:pPr>
-          <w:hyperlink w:anchor="_Toc116983284" w:history="1">
+          <w:hyperlink w:anchor="_Toc117847291" w:history="1">
             <w:r>
               <w:rPr>
                 <w:rStyle w:val="Hyperlink"/>
-                <w:rFonts w:ascii="Times New Roman" w:hAnsi="Times New Roman" w:cs="Times New Roman"/>
-                <w:noProof/>
-                <w:shd w:val="clear" w:color="auto" w:fill="FFFFFF"/>
-              </w:rPr>
-              <w:t>Anotācija, atslēgvārdi</w:t>
-            </w:r>
-            <w:r>
-              <w:rPr>
-                <w:rFonts w:ascii="Times New Roman" w:hAnsi="Times New Roman" w:cs="Times New Roman"/>
+                <w:noProof/>
+              </w:rPr>
+              <w:t>Abstract</w:t>
+            </w:r>
+            <w:r>
+              <w:rPr>
                 <w:noProof/>
                 <w:webHidden/>
               </w:rPr>
@@ -535,7 +977,6 @@
             </w:r>
             <w:r>
               <w:rPr>
-                <w:rFonts w:ascii="Times New Roman" w:hAnsi="Times New Roman" w:cs="Times New Roman"/>
                 <w:noProof/>
                 <w:webHidden/>
               </w:rPr>
@@ -543,22 +984,19 @@
             </w:r>
             <w:r>
               <w:rPr>
-                <w:rFonts w:ascii="Times New Roman" w:hAnsi="Times New Roman" w:cs="Times New Roman"/>
-                <w:noProof/>
-                <w:webHidden/>
-              </w:rPr>
-              <w:instrText xml:space="preserve"> PAGEREF _Toc116983284 \h </w:instrText>
-            </w:r>
-            <w:r>
-              <w:rPr>
-                <w:rFonts w:ascii="Times New Roman" w:hAnsi="Times New Roman" w:cs="Times New Roman"/>
-                <w:noProof/>
-                <w:webHidden/>
-              </w:rPr>
-            </w:r>
-            <w:r>
-              <w:rPr>
-                <w:rFonts w:ascii="Times New Roman" w:hAnsi="Times New Roman" w:cs="Times New Roman"/>
+                <w:noProof/>
+                <w:webHidden/>
+              </w:rPr>
+              <w:instrText xml:space="preserve"> PAGEREF _Toc117847291 \h </w:instrText>
+            </w:r>
+            <w:r>
+              <w:rPr>
+                <w:noProof/>
+                <w:webHidden/>
+              </w:rPr>
+            </w:r>
+            <w:r>
+              <w:rPr>
                 <w:noProof/>
                 <w:webHidden/>
               </w:rPr>
@@ -566,15 +1004,13 @@
             </w:r>
             <w:r>
               <w:rPr>
-                <w:rFonts w:ascii="Times New Roman" w:hAnsi="Times New Roman" w:cs="Times New Roman"/>
-                <w:noProof/>
-                <w:webHidden/>
-              </w:rPr>
-              <w:t>2</w:t>
-            </w:r>
-            <w:r>
-              <w:rPr>
-                <w:rFonts w:ascii="Times New Roman" w:hAnsi="Times New Roman" w:cs="Times New Roman"/>
+                <w:noProof/>
+                <w:webHidden/>
+              </w:rPr>
+              <w:t>3</w:t>
+            </w:r>
+            <w:r>
+              <w:rPr>
                 <w:noProof/>
                 <w:webHidden/>
               </w:rPr>
@@ -588,13 +1024,13 @@
             <w:tabs>
               <w:tab w:val="right" w:leader="dot" w:pos="9016"/>
             </w:tabs>
-            <w:spacing w:line="360" w:lineRule="auto"/>
             <w:rPr>
-              <w:rFonts w:ascii="Times New Roman" w:hAnsi="Times New Roman" w:cs="Times New Roman"/>
+              <w:rFonts w:eastAsiaTheme="minorEastAsia"/>
               <w:noProof/>
+              <w:lang w:eastAsia="lv-LV"/>
             </w:rPr>
           </w:pPr>
-          <w:hyperlink w:anchor="_Toc116983285" w:history="1">
+          <w:hyperlink w:anchor="_Toc117847292" w:history="1">
             <w:r>
               <w:rPr>
                 <w:rStyle w:val="Hyperlink"/>
@@ -606,54 +1042,695 @@
             </w:r>
             <w:r>
               <w:rPr>
+                <w:noProof/>
+                <w:webHidden/>
+              </w:rPr>
+              <w:tab/>
+            </w:r>
+            <w:r>
+              <w:rPr>
+                <w:noProof/>
+                <w:webHidden/>
+              </w:rPr>
+              <w:fldChar w:fldCharType="begin"/>
+            </w:r>
+            <w:r>
+              <w:rPr>
+                <w:noProof/>
+                <w:webHidden/>
+              </w:rPr>
+              <w:instrText xml:space="preserve"> PAGEREF _Toc117847292 \h </w:instrText>
+            </w:r>
+            <w:r>
+              <w:rPr>
+                <w:noProof/>
+                <w:webHidden/>
+              </w:rPr>
+            </w:r>
+            <w:r>
+              <w:rPr>
+                <w:noProof/>
+                <w:webHidden/>
+              </w:rPr>
+              <w:fldChar w:fldCharType="separate"/>
+            </w:r>
+            <w:r>
+              <w:rPr>
+                <w:noProof/>
+                <w:webHidden/>
+              </w:rPr>
+              <w:t>4</w:t>
+            </w:r>
+            <w:r>
+              <w:rPr>
+                <w:noProof/>
+                <w:webHidden/>
+              </w:rPr>
+              <w:fldChar w:fldCharType="end"/>
+            </w:r>
+          </w:hyperlink>
+        </w:p>
+        <w:p>
+          <w:pPr>
+            <w:pStyle w:val="TOC1"/>
+            <w:tabs>
+              <w:tab w:val="right" w:leader="dot" w:pos="9016"/>
+            </w:tabs>
+            <w:rPr>
+              <w:rFonts w:eastAsiaTheme="minorEastAsia"/>
+              <w:noProof/>
+              <w:lang w:eastAsia="lv-LV"/>
+            </w:rPr>
+          </w:pPr>
+          <w:hyperlink w:anchor="_Toc117847293" w:history="1">
+            <w:r>
+              <w:rPr>
+                <w:rStyle w:val="Hyperlink"/>
                 <w:rFonts w:ascii="Times New Roman" w:hAnsi="Times New Roman" w:cs="Times New Roman"/>
                 <w:noProof/>
+                <w:shd w:val="clear" w:color="auto" w:fill="FFFFFF"/>
+              </w:rPr>
+              <w:t>Apzīmējumu saraksts</w:t>
+            </w:r>
+            <w:r>
+              <w:rPr>
+                <w:noProof/>
                 <w:webHidden/>
               </w:rPr>
               <w:tab/>
             </w:r>
             <w:r>
               <w:rPr>
+                <w:noProof/>
+                <w:webHidden/>
+              </w:rPr>
+              <w:fldChar w:fldCharType="begin"/>
+            </w:r>
+            <w:r>
+              <w:rPr>
+                <w:noProof/>
+                <w:webHidden/>
+              </w:rPr>
+              <w:instrText xml:space="preserve"> PAGEREF _Toc117847293 \h </w:instrText>
+            </w:r>
+            <w:r>
+              <w:rPr>
+                <w:noProof/>
+                <w:webHidden/>
+              </w:rPr>
+            </w:r>
+            <w:r>
+              <w:rPr>
+                <w:noProof/>
+                <w:webHidden/>
+              </w:rPr>
+              <w:fldChar w:fldCharType="separate"/>
+            </w:r>
+            <w:r>
+              <w:rPr>
+                <w:noProof/>
+                <w:webHidden/>
+              </w:rPr>
+              <w:t>5</w:t>
+            </w:r>
+            <w:r>
+              <w:rPr>
+                <w:noProof/>
+                <w:webHidden/>
+              </w:rPr>
+              <w:fldChar w:fldCharType="end"/>
+            </w:r>
+          </w:hyperlink>
+        </w:p>
+        <w:p>
+          <w:pPr>
+            <w:pStyle w:val="TOC1"/>
+            <w:tabs>
+              <w:tab w:val="right" w:leader="dot" w:pos="9016"/>
+            </w:tabs>
+            <w:rPr>
+              <w:rFonts w:eastAsiaTheme="minorEastAsia"/>
+              <w:noProof/>
+              <w:lang w:eastAsia="lv-LV"/>
+            </w:rPr>
+          </w:pPr>
+          <w:hyperlink w:anchor="_Toc117847294" w:history="1">
+            <w:r>
+              <w:rPr>
+                <w:rStyle w:val="Hyperlink"/>
                 <w:rFonts w:ascii="Times New Roman" w:hAnsi="Times New Roman" w:cs="Times New Roman"/>
                 <w:noProof/>
+                <w:shd w:val="clear" w:color="auto" w:fill="FFFFFF"/>
+              </w:rPr>
+              <w:t>Ievads</w:t>
+            </w:r>
+            <w:r>
+              <w:rPr>
+                <w:noProof/>
+                <w:webHidden/>
+              </w:rPr>
+              <w:tab/>
+            </w:r>
+            <w:r>
+              <w:rPr>
+                <w:noProof/>
                 <w:webHidden/>
               </w:rPr>
               <w:fldChar w:fldCharType="begin"/>
             </w:r>
             <w:r>
               <w:rPr>
+                <w:noProof/>
+                <w:webHidden/>
+              </w:rPr>
+              <w:instrText xml:space="preserve"> PAGEREF _Toc117847294 \h </w:instrText>
+            </w:r>
+            <w:r>
+              <w:rPr>
+                <w:noProof/>
+                <w:webHidden/>
+              </w:rPr>
+            </w:r>
+            <w:r>
+              <w:rPr>
+                <w:noProof/>
+                <w:webHidden/>
+              </w:rPr>
+              <w:fldChar w:fldCharType="separate"/>
+            </w:r>
+            <w:r>
+              <w:rPr>
+                <w:noProof/>
+                <w:webHidden/>
+              </w:rPr>
+              <w:t>6</w:t>
+            </w:r>
+            <w:r>
+              <w:rPr>
+                <w:noProof/>
+                <w:webHidden/>
+              </w:rPr>
+              <w:fldChar w:fldCharType="end"/>
+            </w:r>
+          </w:hyperlink>
+        </w:p>
+        <w:p>
+          <w:pPr>
+            <w:pStyle w:val="TOC1"/>
+            <w:tabs>
+              <w:tab w:val="right" w:leader="dot" w:pos="9016"/>
+            </w:tabs>
+            <w:rPr>
+              <w:rFonts w:eastAsiaTheme="minorEastAsia"/>
+              <w:noProof/>
+              <w:lang w:eastAsia="lv-LV"/>
+            </w:rPr>
+          </w:pPr>
+          <w:hyperlink w:anchor="_Toc117847295" w:history="1">
+            <w:r>
+              <w:rPr>
+                <w:rStyle w:val="Hyperlink"/>
                 <w:rFonts w:ascii="Times New Roman" w:hAnsi="Times New Roman" w:cs="Times New Roman"/>
                 <w:noProof/>
-                <w:webHidden/>
-              </w:rPr>
-              <w:instrText xml:space="preserve"> PAGEREF _Toc116983285 \h </w:instrText>
-            </w:r>
-            <w:r>
-              <w:rPr>
+                <w:shd w:val="clear" w:color="auto" w:fill="FFFFFF"/>
+              </w:rPr>
+              <w:t>Nodaļas ar apakšnodaļām</w:t>
+            </w:r>
+            <w:r>
+              <w:rPr>
+                <w:noProof/>
+                <w:webHidden/>
+              </w:rPr>
+              <w:tab/>
+            </w:r>
+            <w:r>
+              <w:rPr>
+                <w:noProof/>
+                <w:webHidden/>
+              </w:rPr>
+              <w:fldChar w:fldCharType="begin"/>
+            </w:r>
+            <w:r>
+              <w:rPr>
+                <w:noProof/>
+                <w:webHidden/>
+              </w:rPr>
+              <w:instrText xml:space="preserve"> PAGEREF _Toc117847295 \h </w:instrText>
+            </w:r>
+            <w:r>
+              <w:rPr>
+                <w:noProof/>
+                <w:webHidden/>
+              </w:rPr>
+            </w:r>
+            <w:r>
+              <w:rPr>
+                <w:noProof/>
+                <w:webHidden/>
+              </w:rPr>
+              <w:fldChar w:fldCharType="separate"/>
+            </w:r>
+            <w:r>
+              <w:rPr>
+                <w:noProof/>
+                <w:webHidden/>
+              </w:rPr>
+              <w:t>7</w:t>
+            </w:r>
+            <w:r>
+              <w:rPr>
+                <w:noProof/>
+                <w:webHidden/>
+              </w:rPr>
+              <w:fldChar w:fldCharType="end"/>
+            </w:r>
+          </w:hyperlink>
+        </w:p>
+        <w:p>
+          <w:pPr>
+            <w:pStyle w:val="TOC1"/>
+            <w:tabs>
+              <w:tab w:val="right" w:leader="dot" w:pos="9016"/>
+            </w:tabs>
+            <w:rPr>
+              <w:rFonts w:eastAsiaTheme="minorEastAsia"/>
+              <w:noProof/>
+              <w:lang w:eastAsia="lv-LV"/>
+            </w:rPr>
+          </w:pPr>
+          <w:hyperlink w:anchor="_Toc117847296" w:history="1">
+            <w:r>
+              <w:rPr>
+                <w:rStyle w:val="Hyperlink"/>
                 <w:rFonts w:ascii="Times New Roman" w:hAnsi="Times New Roman" w:cs="Times New Roman"/>
                 <w:noProof/>
-                <w:webHidden/>
-              </w:rPr>
-            </w:r>
-            <w:r>
-              <w:rPr>
+                <w:shd w:val="clear" w:color="auto" w:fill="FFFFFF"/>
+              </w:rPr>
+              <w:t>Rezultāti un diskusija</w:t>
+            </w:r>
+            <w:r>
+              <w:rPr>
+                <w:noProof/>
+                <w:webHidden/>
+              </w:rPr>
+              <w:tab/>
+            </w:r>
+            <w:r>
+              <w:rPr>
+                <w:noProof/>
+                <w:webHidden/>
+              </w:rPr>
+              <w:fldChar w:fldCharType="begin"/>
+            </w:r>
+            <w:r>
+              <w:rPr>
+                <w:noProof/>
+                <w:webHidden/>
+              </w:rPr>
+              <w:instrText xml:space="preserve"> PAGEREF _Toc117847296 \h </w:instrText>
+            </w:r>
+            <w:r>
+              <w:rPr>
+                <w:noProof/>
+                <w:webHidden/>
+              </w:rPr>
+            </w:r>
+            <w:r>
+              <w:rPr>
+                <w:noProof/>
+                <w:webHidden/>
+              </w:rPr>
+              <w:fldChar w:fldCharType="separate"/>
+            </w:r>
+            <w:r>
+              <w:rPr>
+                <w:noProof/>
+                <w:webHidden/>
+              </w:rPr>
+              <w:t>8</w:t>
+            </w:r>
+            <w:r>
+              <w:rPr>
+                <w:noProof/>
+                <w:webHidden/>
+              </w:rPr>
+              <w:fldChar w:fldCharType="end"/>
+            </w:r>
+          </w:hyperlink>
+        </w:p>
+        <w:p>
+          <w:pPr>
+            <w:pStyle w:val="TOC1"/>
+            <w:tabs>
+              <w:tab w:val="right" w:leader="dot" w:pos="9016"/>
+            </w:tabs>
+            <w:rPr>
+              <w:rFonts w:eastAsiaTheme="minorEastAsia"/>
+              <w:noProof/>
+              <w:lang w:eastAsia="lv-LV"/>
+            </w:rPr>
+          </w:pPr>
+          <w:hyperlink w:anchor="_Toc117847297" w:history="1">
+            <w:r>
+              <w:rPr>
+                <w:rStyle w:val="Hyperlink"/>
                 <w:rFonts w:ascii="Times New Roman" w:hAnsi="Times New Roman" w:cs="Times New Roman"/>
                 <w:noProof/>
+                <w:shd w:val="clear" w:color="auto" w:fill="FFFFFF"/>
+              </w:rPr>
+              <w:t>Secinājumi</w:t>
+            </w:r>
+            <w:r>
+              <w:rPr>
+                <w:noProof/>
+                <w:webHidden/>
+              </w:rPr>
+              <w:tab/>
+            </w:r>
+            <w:r>
+              <w:rPr>
+                <w:noProof/>
+                <w:webHidden/>
+              </w:rPr>
+              <w:fldChar w:fldCharType="begin"/>
+            </w:r>
+            <w:r>
+              <w:rPr>
+                <w:noProof/>
+                <w:webHidden/>
+              </w:rPr>
+              <w:instrText xml:space="preserve"> PAGEREF _Toc117847297 \h </w:instrText>
+            </w:r>
+            <w:r>
+              <w:rPr>
+                <w:noProof/>
+                <w:webHidden/>
+              </w:rPr>
+            </w:r>
+            <w:r>
+              <w:rPr>
+                <w:noProof/>
                 <w:webHidden/>
               </w:rPr>
               <w:fldChar w:fldCharType="separate"/>
             </w:r>
             <w:r>
               <w:rPr>
+                <w:noProof/>
+                <w:webHidden/>
+              </w:rPr>
+              <w:t>9</w:t>
+            </w:r>
+            <w:r>
+              <w:rPr>
+                <w:noProof/>
+                <w:webHidden/>
+              </w:rPr>
+              <w:fldChar w:fldCharType="end"/>
+            </w:r>
+          </w:hyperlink>
+        </w:p>
+        <w:p>
+          <w:pPr>
+            <w:pStyle w:val="TOC1"/>
+            <w:tabs>
+              <w:tab w:val="right" w:leader="dot" w:pos="9016"/>
+            </w:tabs>
+            <w:rPr>
+              <w:rFonts w:eastAsiaTheme="minorEastAsia"/>
+              <w:noProof/>
+              <w:lang w:eastAsia="lv-LV"/>
+            </w:rPr>
+          </w:pPr>
+          <w:hyperlink w:anchor="_Toc117847298" w:history="1">
+            <w:r>
+              <w:rPr>
+                <w:rStyle w:val="Hyperlink"/>
                 <w:rFonts w:ascii="Times New Roman" w:hAnsi="Times New Roman" w:cs="Times New Roman"/>
                 <w:noProof/>
-                <w:webHidden/>
-              </w:rPr>
-              <w:t>3</w:t>
-            </w:r>
-            <w:r>
-              <w:rPr>
+                <w:shd w:val="clear" w:color="auto" w:fill="FFFFFF"/>
+              </w:rPr>
+              <w:t>Pateicības (pēc darba autora izvēles)</w:t>
+            </w:r>
+            <w:r>
+              <w:rPr>
+                <w:noProof/>
+                <w:webHidden/>
+              </w:rPr>
+              <w:tab/>
+            </w:r>
+            <w:r>
+              <w:rPr>
+                <w:noProof/>
+                <w:webHidden/>
+              </w:rPr>
+              <w:fldChar w:fldCharType="begin"/>
+            </w:r>
+            <w:r>
+              <w:rPr>
+                <w:noProof/>
+                <w:webHidden/>
+              </w:rPr>
+              <w:instrText xml:space="preserve"> PAGEREF _Toc117847298 \h </w:instrText>
+            </w:r>
+            <w:r>
+              <w:rPr>
+                <w:noProof/>
+                <w:webHidden/>
+              </w:rPr>
+            </w:r>
+            <w:r>
+              <w:rPr>
+                <w:noProof/>
+                <w:webHidden/>
+              </w:rPr>
+              <w:fldChar w:fldCharType="separate"/>
+            </w:r>
+            <w:r>
+              <w:rPr>
+                <w:noProof/>
+                <w:webHidden/>
+              </w:rPr>
+              <w:t>10</w:t>
+            </w:r>
+            <w:r>
+              <w:rPr>
+                <w:noProof/>
+                <w:webHidden/>
+              </w:rPr>
+              <w:fldChar w:fldCharType="end"/>
+            </w:r>
+          </w:hyperlink>
+        </w:p>
+        <w:p>
+          <w:pPr>
+            <w:pStyle w:val="TOC1"/>
+            <w:tabs>
+              <w:tab w:val="right" w:leader="dot" w:pos="9016"/>
+            </w:tabs>
+            <w:rPr>
+              <w:rFonts w:eastAsiaTheme="minorEastAsia"/>
+              <w:noProof/>
+              <w:lang w:eastAsia="lv-LV"/>
+            </w:rPr>
+          </w:pPr>
+          <w:hyperlink w:anchor="_Toc117847299" w:history="1">
+            <w:r>
+              <w:rPr>
+                <w:rStyle w:val="Hyperlink"/>
                 <w:rFonts w:ascii="Times New Roman" w:hAnsi="Times New Roman" w:cs="Times New Roman"/>
+                <w:noProof/>
+                <w:shd w:val="clear" w:color="auto" w:fill="FFFFFF"/>
+              </w:rPr>
+              <w:t>Izmantotā literatūra un avoti</w:t>
+            </w:r>
+            <w:r>
+              <w:rPr>
+                <w:noProof/>
+                <w:webHidden/>
+              </w:rPr>
+              <w:tab/>
+            </w:r>
+            <w:r>
+              <w:rPr>
+                <w:noProof/>
+                <w:webHidden/>
+              </w:rPr>
+              <w:fldChar w:fldCharType="begin"/>
+            </w:r>
+            <w:r>
+              <w:rPr>
+                <w:noProof/>
+                <w:webHidden/>
+              </w:rPr>
+              <w:instrText xml:space="preserve"> PAGEREF _Toc117847299 \h </w:instrText>
+            </w:r>
+            <w:r>
+              <w:rPr>
+                <w:noProof/>
+                <w:webHidden/>
+              </w:rPr>
+            </w:r>
+            <w:r>
+              <w:rPr>
+                <w:noProof/>
+                <w:webHidden/>
+              </w:rPr>
+              <w:fldChar w:fldCharType="separate"/>
+            </w:r>
+            <w:r>
+              <w:rPr>
+                <w:noProof/>
+                <w:webHidden/>
+              </w:rPr>
+              <w:t>11</w:t>
+            </w:r>
+            <w:r>
+              <w:rPr>
+                <w:noProof/>
+                <w:webHidden/>
+              </w:rPr>
+              <w:fldChar w:fldCharType="end"/>
+            </w:r>
+          </w:hyperlink>
+        </w:p>
+        <w:p>
+          <w:pPr>
+            <w:pStyle w:val="TOC1"/>
+            <w:tabs>
+              <w:tab w:val="right" w:leader="dot" w:pos="9016"/>
+            </w:tabs>
+            <w:rPr>
+              <w:rFonts w:eastAsiaTheme="minorEastAsia"/>
+              <w:noProof/>
+              <w:lang w:eastAsia="lv-LV"/>
+            </w:rPr>
+          </w:pPr>
+          <w:hyperlink w:anchor="_Toc117847300" w:history="1">
+            <w:r>
+              <w:rPr>
+                <w:rStyle w:val="Hyperlink"/>
+                <w:rFonts w:ascii="Times New Roman" w:hAnsi="Times New Roman" w:cs="Times New Roman"/>
+                <w:noProof/>
+                <w:shd w:val="clear" w:color="auto" w:fill="FFFFFF"/>
+              </w:rPr>
+              <w:t>Pielikumi</w:t>
+            </w:r>
+            <w:r>
+              <w:rPr>
+                <w:noProof/>
+                <w:webHidden/>
+              </w:rPr>
+              <w:tab/>
+            </w:r>
+            <w:r>
+              <w:rPr>
+                <w:noProof/>
+                <w:webHidden/>
+              </w:rPr>
+              <w:fldChar w:fldCharType="begin"/>
+            </w:r>
+            <w:r>
+              <w:rPr>
+                <w:noProof/>
+                <w:webHidden/>
+              </w:rPr>
+              <w:instrText xml:space="preserve"> PAGEREF _Toc117847300 \h </w:instrText>
+            </w:r>
+            <w:r>
+              <w:rPr>
+                <w:noProof/>
+                <w:webHidden/>
+              </w:rPr>
+            </w:r>
+            <w:r>
+              <w:rPr>
+                <w:noProof/>
+                <w:webHidden/>
+              </w:rPr>
+              <w:fldChar w:fldCharType="separate"/>
+            </w:r>
+            <w:r>
+              <w:rPr>
+                <w:noProof/>
+                <w:webHidden/>
+              </w:rPr>
+              <w:t>12</w:t>
+            </w:r>
+            <w:r>
+              <w:rPr>
+                <w:noProof/>
+                <w:webHidden/>
+              </w:rPr>
+              <w:fldChar w:fldCharType="end"/>
+            </w:r>
+          </w:hyperlink>
+        </w:p>
+        <w:p>
+          <w:pPr>
+            <w:pStyle w:val="TOC1"/>
+            <w:tabs>
+              <w:tab w:val="right" w:leader="dot" w:pos="9016"/>
+            </w:tabs>
+            <w:rPr>
+              <w:rFonts w:eastAsiaTheme="minorEastAsia"/>
+              <w:noProof/>
+              <w:lang w:eastAsia="lv-LV"/>
+            </w:rPr>
+          </w:pPr>
+          <w:hyperlink w:anchor="_Toc117847301" w:history="1">
+            <w:r>
+              <w:rPr>
+                <w:rStyle w:val="Hyperlink"/>
+                <w:rFonts w:ascii="Times New Roman" w:hAnsi="Times New Roman" w:cs="Times New Roman"/>
+                <w:noProof/>
+                <w:shd w:val="clear" w:color="auto" w:fill="FFFFFF"/>
+              </w:rPr>
+              <w:t>Dokumentārā lapa</w:t>
+            </w:r>
+            <w:r>
+              <w:rPr>
+                <w:noProof/>
+                <w:webHidden/>
+              </w:rPr>
+              <w:tab/>
+            </w:r>
+            <w:r>
+              <w:rPr>
+                <w:noProof/>
+                <w:webHidden/>
+              </w:rPr>
+              <w:fldChar w:fldCharType="begin"/>
+            </w:r>
+            <w:r>
+              <w:rPr>
+                <w:noProof/>
+                <w:webHidden/>
+              </w:rPr>
+              <w:instrText xml:space="preserve"> PAGEREF _Toc117847301 \h </w:instrText>
+            </w:r>
+            <w:r>
+              <w:rPr>
+                <w:noProof/>
+                <w:webHidden/>
+              </w:rPr>
+            </w:r>
+            <w:r>
+              <w:rPr>
+                <w:noProof/>
+                <w:webHidden/>
+              </w:rPr>
+              <w:fldChar w:fldCharType="separate"/>
+            </w:r>
+            <w:r>
+              <w:rPr>
+                <w:noProof/>
+                <w:webHidden/>
+              </w:rPr>
+              <w:t>13</w:t>
+            </w:r>
+            <w:r>
+              <w:rPr>
                 <w:noProof/>
                 <w:webHidden/>
               </w:rPr>
@@ -720,20 +1797,42 @@
           <w:shd w:val="clear" w:color="auto" w:fill="FFFFFF"/>
         </w:rPr>
       </w:pPr>
+      <w:bookmarkStart w:id="3" w:name="_Toc117847293"/>
       <w:r>
         <w:rPr>
           <w:rFonts w:ascii="Times New Roman" w:hAnsi="Times New Roman" w:cs="Times New Roman"/>
           <w:shd w:val="clear" w:color="auto" w:fill="FFFFFF"/>
         </w:rPr>
         <w:lastRenderedPageBreak/>
-        <w:t>A</w:t>
-      </w:r>
-      <w:r>
-        <w:rPr>
-          <w:rFonts w:ascii="Times New Roman" w:hAnsi="Times New Roman" w:cs="Times New Roman"/>
-          <w:shd w:val="clear" w:color="auto" w:fill="FFFFFF"/>
-        </w:rPr>
-        <w:t>pzīmējumu saraksts</w:t>
+        <w:t>Apzīmējumu saraksts</w:t>
+      </w:r>
+      <w:bookmarkEnd w:id="3"/>
+    </w:p>
+    <w:p>
+      <w:pPr>
+        <w:spacing w:line="360" w:lineRule="auto"/>
+      </w:pPr>
+    </w:p>
+    <w:p>
+      <w:pPr>
+        <w:spacing w:line="360" w:lineRule="auto"/>
+      </w:pPr>
+      <w:r>
+        <w:t>JavaScript, JS – programmēšanas valoda izmantota tīmekļa vietņu izstrādē.</w:t>
+      </w:r>
+    </w:p>
+    <w:p>
+      <w:pPr>
+        <w:spacing w:line="360" w:lineRule="auto"/>
+        <w:rPr>
+          <w:rFonts w:ascii="Times New Roman" w:hAnsi="Times New Roman" w:cs="Times New Roman"/>
+          <w:sz w:val="28"/>
+          <w:szCs w:val="28"/>
+          <w:shd w:val="clear" w:color="auto" w:fill="FFFFFF"/>
+        </w:rPr>
+      </w:pPr>
+      <w:r>
+        <w:t>PPS - Programmatūras prasību specifikācijas</w:t>
       </w:r>
     </w:p>
     <w:p>
@@ -765,37 +1864,87 @@
           <w:shd w:val="clear" w:color="auto" w:fill="FFFFFF"/>
         </w:rPr>
       </w:pPr>
+      <w:bookmarkStart w:id="4" w:name="_Toc117847294"/>
       <w:r>
         <w:rPr>
           <w:rFonts w:ascii="Times New Roman" w:hAnsi="Times New Roman" w:cs="Times New Roman"/>
           <w:shd w:val="clear" w:color="auto" w:fill="FFFFFF"/>
         </w:rPr>
         <w:lastRenderedPageBreak/>
-        <w:t>I</w:t>
-      </w:r>
-      <w:r>
-        <w:rPr>
-          <w:rFonts w:ascii="Times New Roman" w:hAnsi="Times New Roman" w:cs="Times New Roman"/>
-          <w:shd w:val="clear" w:color="auto" w:fill="FFFFFF"/>
-        </w:rPr>
-        <w:t>evads</w:t>
-      </w:r>
-    </w:p>
-    <w:p>
-      <w:pPr>
-        <w:spacing w:line="360" w:lineRule="auto"/>
-        <w:rPr>
-          <w:rFonts w:ascii="Times New Roman" w:hAnsi="Times New Roman" w:cs="Times New Roman"/>
-          <w:sz w:val="28"/>
-          <w:szCs w:val="28"/>
-          <w:shd w:val="clear" w:color="auto" w:fill="FFFFFF"/>
-        </w:rPr>
-      </w:pPr>
-      <w:r>
-        <w:rPr>
-          <w:rFonts w:ascii="Times New Roman" w:hAnsi="Times New Roman" w:cs="Times New Roman"/>
-          <w:sz w:val="28"/>
-          <w:szCs w:val="28"/>
+        <w:t>Ievads</w:t>
+      </w:r>
+      <w:bookmarkEnd w:id="4"/>
+    </w:p>
+    <w:p>
+      <w:pPr>
+        <w:spacing w:line="360" w:lineRule="auto"/>
+        <w:rPr>
+          <w:rFonts w:ascii="Times New Roman" w:hAnsi="Times New Roman" w:cs="Times New Roman"/>
+          <w:sz w:val="28"/>
+          <w:szCs w:val="28"/>
+          <w:shd w:val="clear" w:color="auto" w:fill="FFFFFF"/>
+        </w:rPr>
+      </w:pPr>
+    </w:p>
+    <w:p>
+      <w:pPr>
+        <w:spacing w:line="360" w:lineRule="auto"/>
+        <w:rPr>
+          <w:rFonts w:ascii="Times New Roman" w:hAnsi="Times New Roman" w:cs="Times New Roman"/>
+          <w:sz w:val="28"/>
+          <w:szCs w:val="28"/>
+        </w:rPr>
+      </w:pPr>
+      <w:r>
+        <w:rPr>
+          <w:rFonts w:ascii="Times New Roman" w:hAnsi="Times New Roman" w:cs="Times New Roman"/>
+          <w:sz w:val="28"/>
+          <w:szCs w:val="28"/>
+        </w:rPr>
+        <w:t>Programmatūras prasību specifikācijas (turpmāk dokumentā PPS) mērķis ir viennozīmigi un precīzi aprakstīt mājaslapas vivatels.lv prasības un tās sistēmas funkcijas. PPS ir paredzēts sistēmas izstrādātājiem, kas veiks programmatūras projektējuma un programkoda izstrādi, kā arī pasūtītājiem.</w:t>
+      </w:r>
+    </w:p>
+    <w:p>
+      <w:pPr>
+        <w:spacing w:line="360" w:lineRule="auto"/>
+        <w:rPr>
+          <w:rFonts w:ascii="Times New Roman" w:hAnsi="Times New Roman" w:cs="Times New Roman"/>
+          <w:sz w:val="28"/>
+          <w:szCs w:val="28"/>
+        </w:rPr>
+      </w:pPr>
+      <w:r>
+        <w:rPr>
+          <w:rFonts w:ascii="Times New Roman" w:hAnsi="Times New Roman" w:cs="Times New Roman"/>
+          <w:sz w:val="28"/>
+          <w:szCs w:val="28"/>
+        </w:rPr>
+        <w:t xml:space="preserve">Mūsdienās cilvēku ikdiena ir diezgan cieši saistīta ar viedierīcēm, tāpēc ir grūti iedomāties tādu biznesu, kas nevēlētos izplatīt informāciju par saviem pakalpojumiem  Internetā. Arī nelielām kompānijām ir nepieciešams ērts veids kā pastāstīt par sevi potenciālajiem klientiem. Līdz ar to šī darba galvenais mērķis ir izstrādāt vienkāršu, bet informatīvu mājaslapu par mēbeļu ražošanas uzņēmumu – SIA Vivatels. </w:t>
+      </w:r>
+    </w:p>
+    <w:p>
+      <w:pPr>
+        <w:spacing w:line="360" w:lineRule="auto"/>
+        <w:rPr>
+          <w:rFonts w:ascii="Times New Roman" w:hAnsi="Times New Roman" w:cs="Times New Roman"/>
+          <w:sz w:val="28"/>
+          <w:szCs w:val="28"/>
+        </w:rPr>
+      </w:pPr>
+    </w:p>
+    <w:p>
+      <w:pPr>
+        <w:rPr>
+          <w:rFonts w:ascii="Times New Roman" w:eastAsiaTheme="majorEastAsia" w:hAnsi="Times New Roman" w:cs="Times New Roman"/>
+          <w:color w:val="2F5496" w:themeColor="accent1" w:themeShade="BF"/>
+          <w:sz w:val="32"/>
+          <w:szCs w:val="32"/>
+          <w:shd w:val="clear" w:color="auto" w:fill="FFFFFF"/>
+        </w:rPr>
+      </w:pPr>
+      <w:r>
+        <w:rPr>
+          <w:rFonts w:ascii="Times New Roman" w:hAnsi="Times New Roman" w:cs="Times New Roman"/>
           <w:shd w:val="clear" w:color="auto" w:fill="FFFFFF"/>
         </w:rPr>
         <w:br w:type="page"/>
@@ -810,25 +1959,141 @@
           <w:shd w:val="clear" w:color="auto" w:fill="FFFFFF"/>
         </w:rPr>
       </w:pPr>
+      <w:bookmarkStart w:id="5" w:name="_Toc117847295"/>
       <w:r>
         <w:rPr>
           <w:rFonts w:ascii="Times New Roman" w:hAnsi="Times New Roman" w:cs="Times New Roman"/>
           <w:shd w:val="clear" w:color="auto" w:fill="FFFFFF"/>
         </w:rPr>
         <w:lastRenderedPageBreak/>
-        <w:t>N</w:t>
-      </w:r>
-      <w:r>
-        <w:rPr>
-          <w:rFonts w:ascii="Times New Roman" w:hAnsi="Times New Roman" w:cs="Times New Roman"/>
-          <w:shd w:val="clear" w:color="auto" w:fill="FFFFFF"/>
-        </w:rPr>
-        <w:t>odaļas ar apakšnodaļām</w:t>
-      </w:r>
-    </w:p>
-    <w:p>
-      <w:pPr>
-        <w:spacing w:line="360" w:lineRule="auto"/>
+        <w:t>Nodaļas ar apakšnodaļām</w:t>
+      </w:r>
+      <w:bookmarkEnd w:id="5"/>
+    </w:p>
+    <w:p>
+      <w:pPr>
+        <w:spacing w:line="360" w:lineRule="auto"/>
+        <w:rPr>
+          <w:rFonts w:ascii="Times New Roman" w:hAnsi="Times New Roman" w:cs="Times New Roman"/>
+          <w:sz w:val="28"/>
+          <w:szCs w:val="28"/>
+          <w:shd w:val="clear" w:color="auto" w:fill="FFFFFF"/>
+        </w:rPr>
+      </w:pPr>
+    </w:p>
+    <w:p>
+      <w:pPr>
+        <w:spacing w:line="360" w:lineRule="auto"/>
+        <w:rPr>
+          <w:rFonts w:ascii="Times New Roman" w:hAnsi="Times New Roman" w:cs="Times New Roman"/>
+          <w:sz w:val="28"/>
+          <w:szCs w:val="28"/>
+        </w:rPr>
+      </w:pPr>
+      <w:r>
+        <w:rPr>
+          <w:rFonts w:ascii="Times New Roman" w:hAnsi="Times New Roman" w:cs="Times New Roman"/>
+          <w:sz w:val="28"/>
+          <w:szCs w:val="28"/>
+        </w:rPr>
+        <w:t>Dokumentu veido 4 daļas:</w:t>
+      </w:r>
+    </w:p>
+    <w:p>
+      <w:pPr>
+        <w:spacing w:line="360" w:lineRule="auto"/>
+        <w:rPr>
+          <w:rFonts w:ascii="Times New Roman" w:hAnsi="Times New Roman" w:cs="Times New Roman"/>
+          <w:sz w:val="28"/>
+          <w:szCs w:val="28"/>
+        </w:rPr>
+      </w:pPr>
+      <w:r>
+        <w:rPr>
+          <w:rFonts w:ascii="Times New Roman" w:hAnsi="Times New Roman" w:cs="Times New Roman"/>
+          <w:sz w:val="28"/>
+          <w:szCs w:val="28"/>
+        </w:rPr>
+        <w:t xml:space="preserve"> 1. Ievads sniedz informāciju par darbības nolūku, sfēru, saistību ar citiem dokumentiem un dokumentā izmantotajiem apzīmējumiem, lai atrsinātu visas neskaidrības par dokumentā sastopamo terminoloģiju </w:t>
+      </w:r>
+    </w:p>
+    <w:p>
+      <w:pPr>
+        <w:spacing w:line="360" w:lineRule="auto"/>
+        <w:rPr>
+          <w:rFonts w:ascii="Times New Roman" w:hAnsi="Times New Roman" w:cs="Times New Roman"/>
+          <w:sz w:val="28"/>
+          <w:szCs w:val="28"/>
+        </w:rPr>
+      </w:pPr>
+      <w:r>
+        <w:rPr>
+          <w:rFonts w:ascii="Times New Roman" w:hAnsi="Times New Roman" w:cs="Times New Roman"/>
+          <w:sz w:val="28"/>
+          <w:szCs w:val="28"/>
+        </w:rPr>
+        <w:t xml:space="preserve">2. Vispārējais apraksts definē lietotnes un darba vides galvenos raksturlielumus, kas sniedz priekštatu par to, kam vivatels.lv mājaslapa ir paredzēta un kāds ir tās mērķis. </w:t>
+      </w:r>
+    </w:p>
+    <w:p>
+      <w:pPr>
+        <w:spacing w:line="360" w:lineRule="auto"/>
+        <w:rPr>
+          <w:rFonts w:ascii="Times New Roman" w:hAnsi="Times New Roman" w:cs="Times New Roman"/>
+          <w:sz w:val="28"/>
+          <w:szCs w:val="28"/>
+        </w:rPr>
+      </w:pPr>
+      <w:r>
+        <w:rPr>
+          <w:rFonts w:ascii="Times New Roman" w:hAnsi="Times New Roman" w:cs="Times New Roman"/>
+          <w:sz w:val="28"/>
+          <w:szCs w:val="28"/>
+        </w:rPr>
+        <w:t xml:space="preserve">3. Funkcionālās prasības satur sīki aprakstītus funkciju mērķus, ievaddatus, izvaddatus un apstrādi. </w:t>
+      </w:r>
+    </w:p>
+    <w:p>
+      <w:pPr>
+        <w:spacing w:line="360" w:lineRule="auto"/>
+        <w:rPr>
+          <w:rFonts w:ascii="Times New Roman" w:hAnsi="Times New Roman" w:cs="Times New Roman"/>
+          <w:sz w:val="28"/>
+          <w:szCs w:val="28"/>
+          <w:shd w:val="clear" w:color="auto" w:fill="FFFFFF"/>
+        </w:rPr>
+      </w:pPr>
+      <w:r>
+        <w:rPr>
+          <w:rFonts w:ascii="Times New Roman" w:hAnsi="Times New Roman" w:cs="Times New Roman"/>
+          <w:sz w:val="28"/>
+          <w:szCs w:val="28"/>
+        </w:rPr>
+        <w:t>4. Nefunkcionālās prasības satur sistēmas ārējās saskarnes veiktspējas un drošības prasības</w:t>
+      </w:r>
+      <w:r>
+        <w:rPr>
+          <w:rFonts w:ascii="Times New Roman" w:hAnsi="Times New Roman" w:cs="Times New Roman"/>
+          <w:sz w:val="28"/>
+          <w:szCs w:val="28"/>
+          <w:shd w:val="clear" w:color="auto" w:fill="FFFFFF"/>
+        </w:rPr>
+        <w:t xml:space="preserve"> </w:t>
+      </w:r>
+    </w:p>
+    <w:p>
+      <w:pPr>
+        <w:spacing w:line="360" w:lineRule="auto"/>
+        <w:rPr>
+          <w:rFonts w:ascii="Times New Roman" w:hAnsi="Times New Roman" w:cs="Times New Roman"/>
+          <w:sz w:val="28"/>
+          <w:szCs w:val="28"/>
+          <w:shd w:val="clear" w:color="auto" w:fill="FFFFFF"/>
+        </w:rPr>
+      </w:pPr>
+    </w:p>
+    <w:p>
+      <w:pPr>
         <w:rPr>
           <w:rFonts w:ascii="Times New Roman" w:hAnsi="Times New Roman" w:cs="Times New Roman"/>
           <w:sz w:val="28"/>
@@ -849,133 +2114,326 @@
     <w:p>
       <w:pPr>
         <w:pStyle w:val="Heading1"/>
-        <w:spacing w:line="360" w:lineRule="auto"/>
-        <w:rPr>
-          <w:rFonts w:ascii="Times New Roman" w:hAnsi="Times New Roman" w:cs="Times New Roman"/>
-          <w:shd w:val="clear" w:color="auto" w:fill="FFFFFF"/>
-        </w:rPr>
-      </w:pPr>
-      <w:r>
-        <w:rPr>
-          <w:rFonts w:ascii="Times New Roman" w:hAnsi="Times New Roman" w:cs="Times New Roman"/>
+        <w:rPr>
+          <w:shd w:val="clear" w:color="auto" w:fill="FFFFFF"/>
+        </w:rPr>
+      </w:pPr>
+      <w:r>
+        <w:rPr>
           <w:shd w:val="clear" w:color="auto" w:fill="FFFFFF"/>
         </w:rPr>
         <w:lastRenderedPageBreak/>
-        <w:t>R</w:t>
-      </w:r>
-      <w:r>
-        <w:rPr>
-          <w:rFonts w:ascii="Times New Roman" w:hAnsi="Times New Roman" w:cs="Times New Roman"/>
-          <w:shd w:val="clear" w:color="auto" w:fill="FFFFFF"/>
-        </w:rPr>
-        <w:t>ezultāti un diskusija</w:t>
-      </w:r>
-    </w:p>
-    <w:p>
-      <w:pPr>
-        <w:spacing w:line="360" w:lineRule="auto"/>
-        <w:rPr>
-          <w:rFonts w:ascii="Times New Roman" w:hAnsi="Times New Roman" w:cs="Times New Roman"/>
-          <w:sz w:val="28"/>
-          <w:szCs w:val="28"/>
-          <w:shd w:val="clear" w:color="auto" w:fill="FFFFFF"/>
-        </w:rPr>
-      </w:pPr>
-      <w:r>
-        <w:rPr>
-          <w:rFonts w:ascii="Times New Roman" w:hAnsi="Times New Roman" w:cs="Times New Roman"/>
-          <w:sz w:val="28"/>
-          <w:szCs w:val="28"/>
-          <w:shd w:val="clear" w:color="auto" w:fill="FFFFFF"/>
-        </w:rPr>
+        <w:t>Vispārējais apraksts</w:t>
+      </w:r>
+    </w:p>
+    <w:p>
+      <w:pPr>
+        <w:pStyle w:val="Heading1"/>
+        <w:rPr>
+          <w:shd w:val="clear" w:color="auto" w:fill="FFFFFF"/>
+        </w:rPr>
+      </w:pPr>
+    </w:p>
+    <w:p>
+      <w:pPr>
+        <w:rPr>
+          <w:b/>
+          <w:bCs/>
+          <w:shd w:val="clear" w:color="auto" w:fill="FFFFFF"/>
+        </w:rPr>
+      </w:pPr>
+      <w:r>
+        <w:rPr>
+          <w:b/>
+          <w:bCs/>
+        </w:rPr>
+        <w:t>Produkta perspektīva</w:t>
+      </w:r>
+    </w:p>
+    <w:p>
+      <w:pPr>
+        <w:rPr>
+          <w:shd w:val="clear" w:color="auto" w:fill="FFFFFF"/>
+        </w:rPr>
+      </w:pPr>
+      <w:r>
+        <w:rPr>
+          <w:shd w:val="clear" w:color="auto" w:fill="FFFFFF"/>
+        </w:rPr>
+        <w:t>SIA Vivatels uzņēmuma mājaslapa paredzēta klientu informētībai par uzņēmuma sniegtajiem pakalpojumiem, kā arī tai būtu jākalpo kā ērtam saziņas veidam ar pakalpojumu sniedzēju.</w:t>
+      </w:r>
+    </w:p>
+    <w:p>
+      <w:pPr>
+        <w:rPr>
+          <w:b/>
+          <w:bCs/>
+        </w:rPr>
+      </w:pPr>
+      <w:r>
+        <w:rPr>
+          <w:b/>
+          <w:bCs/>
+        </w:rPr>
+        <w:t>Produkta funkcijas</w:t>
+      </w:r>
+    </w:p>
+    <w:p>
+      <w:r>
+        <w:t xml:space="preserve">Nodrošināt potenciālos pasūtītājus ar iespēju </w:t>
+      </w:r>
+      <w:r>
+        <w:t>iepazīties ar uzņēmuma vispārīgo aprakstu un tā sniegtajiem pakalpojumiem;</w:t>
+      </w:r>
+    </w:p>
+    <w:p>
+      <w:r>
+        <w:t xml:space="preserve">Sniegt </w:t>
+      </w:r>
+      <w:r>
+        <w:t>mājaslapas apmeklētāj</w:t>
+      </w:r>
+      <w:r>
+        <w:t>iem ātru un ērtu piekļuvi kontaktinformācijai;</w:t>
+      </w:r>
+    </w:p>
+    <w:p>
+      <w:pPr>
+        <w:rPr>
+          <w:shd w:val="clear" w:color="auto" w:fill="FFFFFF"/>
+        </w:rPr>
+      </w:pPr>
+      <w:r>
+        <w:t>Nodrošināt ērtu piekļuvi galerijai, lai lietotāji varētu apskatīties jau paveiktos darbus un rast plašāku iespaidu par to, kādu produktu ir iespējams pasūtīt.</w:t>
+      </w:r>
+    </w:p>
+    <w:p>
+      <w:pPr>
+        <w:rPr>
+          <w:b/>
+          <w:bCs/>
+        </w:rPr>
+      </w:pPr>
+      <w:r>
+        <w:rPr>
+          <w:b/>
+          <w:bCs/>
+        </w:rPr>
+        <w:t>Lietotāju raksturiezīme</w:t>
+      </w:r>
+      <w:r>
+        <w:rPr>
+          <w:b/>
+          <w:bCs/>
+        </w:rPr>
+        <w:t>s</w:t>
+      </w:r>
+    </w:p>
+    <w:p>
+      <w:r>
+        <w:t>M</w:t>
+      </w:r>
+      <w:r>
+        <w:t>ājaslapa ir veidota tā, lai tajā varētu orientēties un atrast sev nepieciešamo informāciju jebkurš lietotājs, kam ir pamatzināšanas par interneta vidi.</w:t>
+      </w:r>
+    </w:p>
+    <w:p>
+      <w:r>
+        <w:t>Mājaslapas satura apskatīšanai nav nepieciešams reģistrēt lietotājus, kā arī nav prasības nodarboties ar satura/dizaina rediģēšanu. Līdz ar to visiem mājaslapas apmeklētājiem ir vienādas tiesības</w:t>
+      </w:r>
+      <w:r>
+        <w:t>.</w:t>
+      </w:r>
+    </w:p>
+    <w:p>
+      <w:r>
+        <w:rPr>
+          <w:b/>
+          <w:bCs/>
+        </w:rPr>
+        <w:t>Vispārējie ierobežojumi</w:t>
+      </w:r>
+      <w:r>
+        <w:t xml:space="preserve"> </w:t>
+      </w:r>
+    </w:p>
+    <w:p>
+      <w:r>
+        <w:t>Sistēmas darbināšanai jāizmanto pārlūkprogramma, kas atbalsta dinamisko skriptu (JavaScript) izpildi</w:t>
+      </w:r>
+    </w:p>
+    <w:p>
+      <w:r>
         <w:br w:type="page"/>
       </w:r>
     </w:p>
     <w:p>
       <w:pPr>
         <w:pStyle w:val="Heading1"/>
-        <w:spacing w:line="360" w:lineRule="auto"/>
-        <w:rPr>
-          <w:rFonts w:ascii="Times New Roman" w:hAnsi="Times New Roman" w:cs="Times New Roman"/>
-          <w:shd w:val="clear" w:color="auto" w:fill="FFFFFF"/>
-        </w:rPr>
-      </w:pPr>
-      <w:r>
-        <w:rPr>
-          <w:rFonts w:ascii="Times New Roman" w:hAnsi="Times New Roman" w:cs="Times New Roman"/>
-          <w:shd w:val="clear" w:color="auto" w:fill="FFFFFF"/>
-        </w:rPr>
+      </w:pPr>
+      <w:r>
         <w:lastRenderedPageBreak/>
-        <w:t>S</w:t>
-      </w:r>
-      <w:r>
-        <w:rPr>
-          <w:rFonts w:ascii="Times New Roman" w:hAnsi="Times New Roman" w:cs="Times New Roman"/>
-          <w:shd w:val="clear" w:color="auto" w:fill="FFFFFF"/>
-        </w:rPr>
-        <w:t>ecinājumi</w:t>
-      </w:r>
-    </w:p>
-    <w:p>
-      <w:pPr>
-        <w:spacing w:line="360" w:lineRule="auto"/>
-        <w:rPr>
-          <w:rFonts w:ascii="Times New Roman" w:hAnsi="Times New Roman" w:cs="Times New Roman"/>
-          <w:sz w:val="28"/>
-          <w:szCs w:val="28"/>
-          <w:shd w:val="clear" w:color="auto" w:fill="FFFFFF"/>
-        </w:rPr>
-      </w:pPr>
-      <w:r>
-        <w:rPr>
-          <w:rFonts w:ascii="Times New Roman" w:hAnsi="Times New Roman" w:cs="Times New Roman"/>
-          <w:sz w:val="28"/>
-          <w:szCs w:val="28"/>
-          <w:shd w:val="clear" w:color="auto" w:fill="FFFFFF"/>
-        </w:rPr>
+        <w:t>Ārējās saskarnes prasības</w:t>
+      </w:r>
+    </w:p>
+    <w:p>
+      <w:pPr>
+        <w:pStyle w:val="Heading1"/>
+      </w:pPr>
+    </w:p>
+    <w:p>
+      <w:r>
+        <w:rPr>
+          <w:b/>
+          <w:bCs/>
+        </w:rPr>
+        <w:t>Lietotāju saskarne</w:t>
+      </w:r>
+      <w:r>
+        <w:t xml:space="preserve"> </w:t>
+      </w:r>
+    </w:p>
+    <w:p>
+      <w:r>
+        <w:t>Lietotāju komunikācija ar sistēmu tiek nodrošināta, izmantojot tīmeķla lapas. Šīm tīmekļa lapām ir jābūt ar ausaucīgo dizainu, proti, mājaslapas izklājumam jāmainas saskaņā ar ekrāna izšķirtspēju, lai interfeisa objekti jebkurā gadījumā būtu nepārprotami un skaidri redzami</w:t>
+      </w:r>
+    </w:p>
+    <w:p>
+      <w:r>
+        <w:rPr>
+          <w:b/>
+          <w:bCs/>
+        </w:rPr>
+        <w:t>Aparatūra</w:t>
+      </w:r>
+    </w:p>
+    <w:p>
+      <w:r>
+        <w:t>Minimālās prasības ir interneta savienojums (Ethernet, WiFi) un ierīce, kas nodrošina kursora darbību (pele vai skārienjutīgs ekrāns).</w:t>
+      </w:r>
+    </w:p>
+    <w:p>
+      <w:pPr>
+        <w:rPr>
+          <w:b/>
+          <w:bCs/>
+        </w:rPr>
+      </w:pPr>
+      <w:r>
+        <w:rPr>
+          <w:b/>
+          <w:bCs/>
+        </w:rPr>
+        <w:t>Veiktspējas prasības</w:t>
+      </w:r>
+    </w:p>
+    <w:p>
+      <w:r>
+        <w:t>Katrai lapas</w:t>
+      </w:r>
+      <w:r>
+        <w:t xml:space="preserve"> ielādei pie pietiekam</w:t>
+      </w:r>
+      <w:r>
+        <w:t>i ātra interneta savienojuma (&gt;=30Mbps) jānotiek ne vairāk kā divu sekunžu laikā</w:t>
+      </w:r>
+    </w:p>
+    <w:p>
+      <w:pPr>
+        <w:rPr>
+          <w:b/>
+          <w:bCs/>
+        </w:rPr>
+      </w:pPr>
+      <w:r>
+        <w:rPr>
+          <w:b/>
+          <w:bCs/>
+        </w:rPr>
+        <w:t>Valodas</w:t>
+      </w:r>
+    </w:p>
+    <w:p>
+      <w:r>
+        <w:t>Mājaslapai ir jābūt pieejamai divās valodās – latviešu un krievu.</w:t>
+      </w:r>
+      <w:r>
         <w:br w:type="page"/>
       </w:r>
     </w:p>
     <w:p>
       <w:pPr>
         <w:pStyle w:val="Heading1"/>
-        <w:spacing w:line="360" w:lineRule="auto"/>
-        <w:rPr>
-          <w:rFonts w:ascii="Times New Roman" w:hAnsi="Times New Roman" w:cs="Times New Roman"/>
-          <w:shd w:val="clear" w:color="auto" w:fill="FFFFFF"/>
-        </w:rPr>
-      </w:pPr>
-      <w:r>
-        <w:rPr>
-          <w:rFonts w:ascii="Times New Roman" w:hAnsi="Times New Roman" w:cs="Times New Roman"/>
+        <w:rPr>
+          <w:shd w:val="clear" w:color="auto" w:fill="FFFFFF"/>
+        </w:rPr>
+      </w:pPr>
+      <w:r>
+        <w:rPr>
           <w:shd w:val="clear" w:color="auto" w:fill="FFFFFF"/>
         </w:rPr>
         <w:lastRenderedPageBreak/>
-        <w:t>P</w:t>
-      </w:r>
-      <w:r>
-        <w:rPr>
-          <w:rFonts w:ascii="Times New Roman" w:hAnsi="Times New Roman" w:cs="Times New Roman"/>
-          <w:shd w:val="clear" w:color="auto" w:fill="FFFFFF"/>
-        </w:rPr>
-        <w:t>ateicības (pēc darba autora izvēles)</w:t>
-      </w:r>
-    </w:p>
-    <w:p>
-      <w:pPr>
-        <w:spacing w:line="360" w:lineRule="auto"/>
-        <w:rPr>
-          <w:rFonts w:ascii="Times New Roman" w:hAnsi="Times New Roman" w:cs="Times New Roman"/>
-          <w:sz w:val="28"/>
-          <w:szCs w:val="28"/>
-          <w:shd w:val="clear" w:color="auto" w:fill="FFFFFF"/>
-        </w:rPr>
-      </w:pPr>
-      <w:r>
-        <w:rPr>
-          <w:rFonts w:ascii="Times New Roman" w:hAnsi="Times New Roman" w:cs="Times New Roman"/>
-          <w:sz w:val="28"/>
-          <w:szCs w:val="28"/>
+        <w:t>Programmatūras projektējuma apraksts</w:t>
+      </w:r>
+    </w:p>
+    <w:p/>
+    <w:p>
+      <w:pPr>
+        <w:rPr>
+          <w:b/>
+          <w:bCs/>
+        </w:rPr>
+      </w:pPr>
+      <w:r>
+        <w:rPr>
+          <w:b/>
+          <w:bCs/>
+        </w:rPr>
+        <w:t>Nolūks</w:t>
+      </w:r>
+    </w:p>
+    <w:p>
+      <w:r>
+        <w:t xml:space="preserve">Programmatūras projektējuma apraksta mērķis ir aprakstīt topošās programmatūras izstrādi, balstoties uz programmatūras prasību specifikācijas izvirzītajām prasībām. Šis dokuments ir paredzēts izstrādātājiem kā palīgmateriāls </w:t>
+      </w:r>
+      <w:r>
+        <w:t>mājaslapas vivatels.lv</w:t>
+      </w:r>
+      <w:r>
+        <w:t xml:space="preserve"> tehnisko specifikāciju un aprakstu izprašanai. </w:t>
+      </w:r>
+    </w:p>
+    <w:p>
+      <w:r>
+        <w:rPr>
+          <w:b/>
+          <w:bCs/>
+        </w:rPr>
+        <w:t>Darbības sfēra</w:t>
+      </w:r>
+      <w:r>
+        <w:t xml:space="preserve"> </w:t>
+      </w:r>
+    </w:p>
+    <w:p>
+      <w:pPr>
+        <w:spacing w:line="360" w:lineRule="auto"/>
+      </w:pPr>
+      <w:r>
+        <w:t xml:space="preserve">Vivatels.lv nodrošinās apmeklētājus ar iespēju ātri un viegli </w:t>
+      </w:r>
+      <w:r>
+        <w:t xml:space="preserve">iegūt informāciju par kompānijas sniegtajiem pakalpojumiem. </w:t>
+      </w:r>
+    </w:p>
+    <w:p>
+      <w:pPr>
+        <w:rPr>
+          <w:shd w:val="clear" w:color="auto" w:fill="FFFFFF"/>
+        </w:rPr>
+      </w:pPr>
+      <w:r>
+        <w:rPr>
           <w:shd w:val="clear" w:color="auto" w:fill="FFFFFF"/>
         </w:rPr>
         <w:br w:type="page"/>
@@ -984,43 +2442,289 @@
     <w:p>
       <w:pPr>
         <w:pStyle w:val="Heading1"/>
-        <w:spacing w:line="360" w:lineRule="auto"/>
-        <w:rPr>
-          <w:rFonts w:ascii="Times New Roman" w:hAnsi="Times New Roman" w:cs="Times New Roman"/>
-          <w:shd w:val="clear" w:color="auto" w:fill="FFFFFF"/>
-        </w:rPr>
-      </w:pPr>
-      <w:r>
-        <w:rPr>
-          <w:rFonts w:ascii="Times New Roman" w:hAnsi="Times New Roman" w:cs="Times New Roman"/>
+        <w:rPr>
+          <w:shd w:val="clear" w:color="auto" w:fill="FFFFFF"/>
+        </w:rPr>
+      </w:pPr>
+      <w:bookmarkStart w:id="6" w:name="_Toc117847296"/>
+      <w:r>
+        <w:rPr>
           <w:shd w:val="clear" w:color="auto" w:fill="FFFFFF"/>
         </w:rPr>
         <w:lastRenderedPageBreak/>
-        <w:t>I</w:t>
-      </w:r>
-      <w:r>
-        <w:rPr>
-          <w:rFonts w:ascii="Times New Roman" w:hAnsi="Times New Roman" w:cs="Times New Roman"/>
-          <w:shd w:val="clear" w:color="auto" w:fill="FFFFFF"/>
-        </w:rPr>
-        <w:t>zmantotā literatūra un avoti</w:t>
-      </w:r>
-    </w:p>
-    <w:p>
-      <w:pPr>
-        <w:spacing w:line="360" w:lineRule="auto"/>
-        <w:rPr>
-          <w:rFonts w:ascii="Times New Roman" w:hAnsi="Times New Roman" w:cs="Times New Roman"/>
-          <w:sz w:val="28"/>
-          <w:szCs w:val="28"/>
-          <w:shd w:val="clear" w:color="auto" w:fill="FFFFFF"/>
-        </w:rPr>
-      </w:pPr>
-      <w:r>
-        <w:rPr>
-          <w:rFonts w:ascii="Times New Roman" w:hAnsi="Times New Roman" w:cs="Times New Roman"/>
-          <w:sz w:val="28"/>
-          <w:szCs w:val="28"/>
+        <w:t>Mājaslapas izveides vadlīnijas</w:t>
+      </w:r>
+    </w:p>
+    <w:p>
+      <w:pPr>
+        <w:pStyle w:val="Heading1"/>
+        <w:rPr>
+          <w:shd w:val="clear" w:color="auto" w:fill="FFFFFF"/>
+        </w:rPr>
+      </w:pPr>
+    </w:p>
+    <w:p>
+      <w:pPr>
+        <w:rPr>
+          <w:b/>
+          <w:bCs/>
+          <w:shd w:val="clear" w:color="auto" w:fill="FFFFFF"/>
+        </w:rPr>
+      </w:pPr>
+      <w:r>
+        <w:rPr>
+          <w:b/>
+          <w:bCs/>
+        </w:rPr>
+        <w:t>Fonti un teksta izmērs</w:t>
+      </w:r>
+    </w:p>
+    <w:p>
+      <w:r>
+        <w:rPr>
+          <w:shd w:val="clear" w:color="auto" w:fill="FFFFFF"/>
+        </w:rPr>
+        <w:t>Tekstam ir jābūt viegli salasāmam, tāpēc ieteicams izmantot R</w:t>
+      </w:r>
+      <w:r>
+        <w:t>oboto vai Helvetica font</w:t>
+      </w:r>
+      <w:r>
+        <w:t>us, teksta izmēri jābūt sekojoši:</w:t>
+      </w:r>
+    </w:p>
+    <w:p>
+      <w:pPr>
+        <w:rPr>
+          <w:shd w:val="clear" w:color="auto" w:fill="FFFFFF"/>
+        </w:rPr>
+      </w:pPr>
+      <w:r>
+        <w:rPr>
+          <w:shd w:val="clear" w:color="auto" w:fill="FFFFFF"/>
+        </w:rPr>
+        <w:t>Rindkopām 16-18px;</w:t>
+      </w:r>
+    </w:p>
+    <w:p>
+      <w:pPr>
+        <w:rPr>
+          <w:shd w:val="clear" w:color="auto" w:fill="FFFFFF"/>
+        </w:rPr>
+      </w:pPr>
+      <w:r>
+        <w:rPr>
+          <w:shd w:val="clear" w:color="auto" w:fill="FFFFFF"/>
+        </w:rPr>
+        <w:t>Virsrakstiem 32-36px</w:t>
+      </w:r>
+    </w:p>
+    <w:p>
+      <w:pPr>
+        <w:rPr>
+          <w:b/>
+          <w:bCs/>
+          <w:shd w:val="clear" w:color="auto" w:fill="FFFFFF"/>
+        </w:rPr>
+      </w:pPr>
+      <w:r>
+        <w:rPr>
+          <w:b/>
+          <w:bCs/>
+          <w:shd w:val="clear" w:color="auto" w:fill="FFFFFF"/>
+        </w:rPr>
+        <w:t>Navigācija</w:t>
+      </w:r>
+    </w:p>
+    <w:p>
+      <w:pPr>
+        <w:rPr>
+          <w:shd w:val="clear" w:color="auto" w:fill="FFFFFF"/>
+        </w:rPr>
+      </w:pPr>
+      <w:r>
+        <w:rPr>
+          <w:shd w:val="clear" w:color="auto" w:fill="FFFFFF"/>
+        </w:rPr>
+        <w:t>Katras lapas augšējā daļā ir jābūt navigācijas panelim, lai apmeklētāji varētu ārtri nonākt uz  nepieciešamo mājaslapas sadaļu.</w:t>
+      </w:r>
+    </w:p>
+    <w:p>
+      <w:pPr>
+        <w:rPr>
+          <w:b/>
+          <w:bCs/>
+          <w:shd w:val="clear" w:color="auto" w:fill="FFFFFF"/>
+        </w:rPr>
+      </w:pPr>
+      <w:r>
+        <w:rPr>
+          <w:b/>
+          <w:bCs/>
+          <w:shd w:val="clear" w:color="auto" w:fill="FFFFFF"/>
+        </w:rPr>
+        <w:t>Kājene</w:t>
+      </w:r>
+    </w:p>
+    <w:p>
+      <w:pPr>
+        <w:rPr>
+          <w:shd w:val="clear" w:color="auto" w:fill="FFFFFF"/>
+        </w:rPr>
+      </w:pPr>
+      <w:r>
+        <w:rPr>
+          <w:shd w:val="clear" w:color="auto" w:fill="FFFFFF"/>
+        </w:rPr>
+        <w:t>Katras lapas kājenē ir jābūt:</w:t>
+      </w:r>
+    </w:p>
+    <w:p>
+      <w:pPr>
+        <w:pStyle w:val="ListParagraph"/>
+        <w:numPr>
+          <w:ilvl w:val="0"/>
+          <w:numId w:val="1"/>
+        </w:numPr>
+        <w:rPr>
+          <w:shd w:val="clear" w:color="auto" w:fill="FFFFFF"/>
+        </w:rPr>
+      </w:pPr>
+      <w:r>
+        <w:rPr>
+          <w:shd w:val="clear" w:color="auto" w:fill="FFFFFF"/>
+        </w:rPr>
+        <w:t>uzņēmuma nosaukum</w:t>
+      </w:r>
+      <w:r>
+        <w:rPr>
+          <w:shd w:val="clear" w:color="auto" w:fill="FFFFFF"/>
+        </w:rPr>
+        <w:t>s</w:t>
+      </w:r>
+    </w:p>
+    <w:p>
+      <w:pPr>
+        <w:pStyle w:val="ListParagraph"/>
+        <w:numPr>
+          <w:ilvl w:val="0"/>
+          <w:numId w:val="1"/>
+        </w:numPr>
+        <w:rPr>
+          <w:shd w:val="clear" w:color="auto" w:fill="FFFFFF"/>
+        </w:rPr>
+      </w:pPr>
+      <w:r>
+        <w:rPr>
+          <w:shd w:val="clear" w:color="auto" w:fill="FFFFFF"/>
+        </w:rPr>
+        <w:t>kompakta navigācija</w:t>
+      </w:r>
+    </w:p>
+    <w:p>
+      <w:pPr>
+        <w:pStyle w:val="ListParagraph"/>
+        <w:numPr>
+          <w:ilvl w:val="0"/>
+          <w:numId w:val="1"/>
+        </w:numPr>
+        <w:rPr>
+          <w:shd w:val="clear" w:color="auto" w:fill="FFFFFF"/>
+        </w:rPr>
+      </w:pPr>
+      <w:r>
+        <w:rPr>
+          <w:shd w:val="clear" w:color="auto" w:fill="FFFFFF"/>
+        </w:rPr>
+        <w:t>kontakti (tel. numurs, e-pasts, adrese)</w:t>
+      </w:r>
+    </w:p>
+    <w:p>
+      <w:pPr>
+        <w:pStyle w:val="ListParagraph"/>
+        <w:numPr>
+          <w:ilvl w:val="0"/>
+          <w:numId w:val="1"/>
+        </w:numPr>
+        <w:rPr>
+          <w:shd w:val="clear" w:color="auto" w:fill="FFFFFF"/>
+        </w:rPr>
+      </w:pPr>
+      <w:r>
+        <w:rPr>
+          <w:shd w:val="clear" w:color="auto" w:fill="FFFFFF"/>
+        </w:rPr>
+        <w:t>saite uz Vivatels Google kartēs</w:t>
+      </w:r>
+    </w:p>
+    <w:p>
+      <w:pPr>
+        <w:rPr>
+          <w:b/>
+          <w:bCs/>
+          <w:shd w:val="clear" w:color="auto" w:fill="FFFFFF"/>
+        </w:rPr>
+      </w:pPr>
+      <w:r>
+        <w:rPr>
+          <w:b/>
+          <w:bCs/>
+          <w:shd w:val="clear" w:color="auto" w:fill="FFFFFF"/>
+        </w:rPr>
+        <w:t>Attēli</w:t>
+      </w:r>
+    </w:p>
+    <w:p>
+      <w:pPr>
+        <w:rPr>
+          <w:shd w:val="clear" w:color="auto" w:fill="FFFFFF"/>
+        </w:rPr>
+      </w:pPr>
+      <w:r>
+        <w:rPr>
+          <w:shd w:val="clear" w:color="auto" w:fill="FFFFFF"/>
+        </w:rPr>
+        <w:t>Attēliem</w:t>
+      </w:r>
+      <w:r>
+        <w:rPr>
+          <w:shd w:val="clear" w:color="auto" w:fill="FFFFFF"/>
+        </w:rPr>
+        <w:t xml:space="preserve"> ir jābūt paskaidrojoš</w:t>
+      </w:r>
+      <w:r>
+        <w:rPr>
+          <w:shd w:val="clear" w:color="auto" w:fill="FFFFFF"/>
+        </w:rPr>
+        <w:t>iem</w:t>
+      </w:r>
+      <w:r>
+        <w:rPr>
+          <w:shd w:val="clear" w:color="auto" w:fill="FFFFFF"/>
+        </w:rPr>
+        <w:t xml:space="preserve"> un uzņēmuma darbības sfēru raksturojoš</w:t>
+      </w:r>
+      <w:r>
+        <w:rPr>
+          <w:shd w:val="clear" w:color="auto" w:fill="FFFFFF"/>
+        </w:rPr>
+        <w:t>ie</w:t>
+      </w:r>
+      <w:r>
+        <w:rPr>
+          <w:shd w:val="clear" w:color="auto" w:fill="FFFFFF"/>
+        </w:rPr>
+        <w:t xml:space="preserve">m. </w:t>
+      </w:r>
+    </w:p>
+    <w:p>
+      <w:pPr>
+        <w:rPr>
+          <w:shd w:val="clear" w:color="auto" w:fill="FFFFFF"/>
+        </w:rPr>
+      </w:pPr>
+      <w:r>
+        <w:rPr>
           <w:shd w:val="clear" w:color="auto" w:fill="FFFFFF"/>
         </w:rPr>
         <w:br w:type="page"/>
@@ -1029,43 +2733,524 @@
     <w:p>
       <w:pPr>
         <w:pStyle w:val="Heading1"/>
-        <w:spacing w:line="360" w:lineRule="auto"/>
-        <w:rPr>
-          <w:rFonts w:ascii="Times New Roman" w:hAnsi="Times New Roman" w:cs="Times New Roman"/>
-          <w:shd w:val="clear" w:color="auto" w:fill="FFFFFF"/>
-        </w:rPr>
-      </w:pPr>
-      <w:r>
-        <w:rPr>
-          <w:rFonts w:ascii="Times New Roman" w:hAnsi="Times New Roman" w:cs="Times New Roman"/>
-          <w:shd w:val="clear" w:color="auto" w:fill="FFFFFF"/>
-        </w:rPr>
+      </w:pPr>
+      <w:r>
         <w:lastRenderedPageBreak/>
-        <w:t>P</w:t>
-      </w:r>
-      <w:r>
-        <w:rPr>
-          <w:rFonts w:ascii="Times New Roman" w:hAnsi="Times New Roman" w:cs="Times New Roman"/>
-          <w:shd w:val="clear" w:color="auto" w:fill="FFFFFF"/>
-        </w:rPr>
-        <w:t>ielikumi</w:t>
-      </w:r>
-    </w:p>
-    <w:p>
-      <w:pPr>
-        <w:spacing w:line="360" w:lineRule="auto"/>
-        <w:rPr>
-          <w:rFonts w:ascii="Times New Roman" w:hAnsi="Times New Roman" w:cs="Times New Roman"/>
-          <w:sz w:val="28"/>
-          <w:szCs w:val="28"/>
-          <w:shd w:val="clear" w:color="auto" w:fill="FFFFFF"/>
-        </w:rPr>
-      </w:pPr>
-      <w:r>
-        <w:rPr>
-          <w:rFonts w:ascii="Times New Roman" w:hAnsi="Times New Roman" w:cs="Times New Roman"/>
-          <w:sz w:val="28"/>
-          <w:szCs w:val="28"/>
+        <w:t xml:space="preserve">Mājaslapas </w:t>
+      </w:r>
+      <w:r>
+        <w:t>Saturs</w:t>
+      </w:r>
+    </w:p>
+    <w:p/>
+    <w:p>
+      <w:r>
+        <w:t>Mājaslapas saturs tiek sadalīts 5 daļās:</w:t>
+      </w:r>
+    </w:p>
+    <w:p>
+      <w:pPr>
+        <w:pStyle w:val="ListParagraph"/>
+        <w:numPr>
+          <w:ilvl w:val="0"/>
+          <w:numId w:val="2"/>
+        </w:numPr>
+      </w:pPr>
+      <w:r>
+        <w:t>Sākums (galvenā lapa)</w:t>
+      </w:r>
+    </w:p>
+    <w:p>
+      <w:pPr>
+        <w:pStyle w:val="ListParagraph"/>
+        <w:numPr>
+          <w:ilvl w:val="0"/>
+          <w:numId w:val="2"/>
+        </w:numPr>
+      </w:pPr>
+      <w:r>
+        <w:t>Par mums</w:t>
+      </w:r>
+    </w:p>
+    <w:p>
+      <w:pPr>
+        <w:pStyle w:val="ListParagraph"/>
+        <w:numPr>
+          <w:ilvl w:val="0"/>
+          <w:numId w:val="2"/>
+        </w:numPr>
+      </w:pPr>
+      <w:r>
+        <w:t>Pakalpojumi</w:t>
+      </w:r>
+    </w:p>
+    <w:p>
+      <w:pPr>
+        <w:pStyle w:val="ListParagraph"/>
+        <w:numPr>
+          <w:ilvl w:val="0"/>
+          <w:numId w:val="2"/>
+        </w:numPr>
+      </w:pPr>
+      <w:r>
+        <w:t>Kontakti</w:t>
+      </w:r>
+    </w:p>
+    <w:p>
+      <w:pPr>
+        <w:pStyle w:val="ListParagraph"/>
+        <w:numPr>
+          <w:ilvl w:val="0"/>
+          <w:numId w:val="2"/>
+        </w:numPr>
+      </w:pPr>
+      <w:r>
+        <w:t>Galerija</w:t>
+      </w:r>
+    </w:p>
+    <w:p>
+      <w:pPr>
+        <w:pStyle w:val="Heading3"/>
+      </w:pPr>
+      <w:r>
+        <w:t>Par mums</w:t>
+      </w:r>
+    </w:p>
+    <w:p>
+      <w:pPr>
+        <w:rPr>
+          <w:shd w:val="clear" w:color="auto" w:fill="FFFFFF"/>
+        </w:rPr>
+      </w:pPr>
+      <w:r>
+        <w:rPr>
+          <w:shd w:val="clear" w:color="auto" w:fill="FFFFFF"/>
+        </w:rPr>
+        <w:t>Ietver sevī vispārīgu informāciju par uzņēmumu:</w:t>
+      </w:r>
+    </w:p>
+    <w:p>
+      <w:pPr>
+        <w:rPr>
+          <w:shd w:val="clear" w:color="auto" w:fill="FFFFFF"/>
+        </w:rPr>
+      </w:pPr>
+      <w:r>
+        <w:rPr>
+          <w:shd w:val="clear" w:color="auto" w:fill="FFFFFF"/>
+        </w:rPr>
+        <w:t>“</w:t>
+      </w:r>
+      <w:r>
+        <w:rPr>
+          <w:shd w:val="clear" w:color="auto" w:fill="FFFFFF"/>
+        </w:rPr>
+        <w:t>Nodarbojamies ar mēbeļu un galdniecības izstrādājumus ražošanu kopš 1998. gada</w:t>
+      </w:r>
+      <w:r>
+        <w:rPr>
+          <w:shd w:val="clear" w:color="auto" w:fill="FFFFFF"/>
+        </w:rPr>
+        <w:t xml:space="preserve">. </w:t>
+      </w:r>
+      <w:r>
+        <w:rPr>
+          <w:shd w:val="clear" w:color="auto" w:fill="FFFFFF"/>
+        </w:rPr>
+        <w:t>Piedāvājam pilnu pakalpojumu klāstu: dizaina projekts, mērīšana, izgatavošana, piegāde, uzstādīšana, garantija</w:t>
+      </w:r>
+      <w:r>
+        <w:rPr>
+          <w:shd w:val="clear" w:color="auto" w:fill="FFFFFF"/>
+        </w:rPr>
+        <w:t xml:space="preserve">. </w:t>
+      </w:r>
+      <w:r>
+        <w:rPr>
+          <w:shd w:val="clear" w:color="auto" w:fill="FFFFFF"/>
+        </w:rPr>
+        <w:t>Strādājam ar dažādiem materiāliem: MDF, skaidu plātnēm, laminētām kokskaidu plātnēm, finiera, saplākšņa, masīvkoka</w:t>
+      </w:r>
+      <w:r>
+        <w:rPr>
+          <w:shd w:val="clear" w:color="auto" w:fill="FFFFFF"/>
+        </w:rPr>
+        <w:t xml:space="preserve">. </w:t>
+      </w:r>
+      <w:r>
+        <w:rPr>
+          <w:shd w:val="clear" w:color="auto" w:fill="FFFFFF"/>
+        </w:rPr>
+        <w:t>Ražošanas termiņš ir atkarīgs no pasūtījuma sarežģītības un apjoma</w:t>
+      </w:r>
+      <w:r>
+        <w:rPr>
+          <w:shd w:val="clear" w:color="auto" w:fill="FFFFFF"/>
+        </w:rPr>
+        <w:t xml:space="preserve">. </w:t>
+      </w:r>
+      <w:r>
+        <w:rPr>
+          <w:shd w:val="clear" w:color="auto" w:fill="FFFFFF"/>
+        </w:rPr>
+        <w:t>Mūsu produkti padarīs Jūsu māju siltāku un komfortablāku</w:t>
+      </w:r>
+      <w:r>
+        <w:rPr>
+          <w:shd w:val="clear" w:color="auto" w:fill="FFFFFF"/>
+        </w:rPr>
+        <w:t xml:space="preserve">. </w:t>
+      </w:r>
+      <w:r>
+        <w:rPr>
+          <w:shd w:val="clear" w:color="auto" w:fill="FFFFFF"/>
+        </w:rPr>
+        <w:t>Pēc pasūtījuma izgatavojam</w:t>
+      </w:r>
+      <w:r>
+        <w:rPr>
+          <w:shd w:val="clear" w:color="auto" w:fill="FFFFFF"/>
+        </w:rPr>
+        <w:t xml:space="preserve"> m</w:t>
+      </w:r>
+      <w:r>
+        <w:rPr>
+          <w:shd w:val="clear" w:color="auto" w:fill="FFFFFF"/>
+        </w:rPr>
+        <w:t>ēbeles virtuves, guļamistabas, bērnistabas, gaiteņa iekārtošanai</w:t>
+      </w:r>
+      <w:r>
+        <w:rPr>
+          <w:shd w:val="clear" w:color="auto" w:fill="FFFFFF"/>
+        </w:rPr>
+        <w:t>; ā</w:t>
+      </w:r>
+      <w:r>
+        <w:rPr>
+          <w:shd w:val="clear" w:color="auto" w:fill="FFFFFF"/>
+        </w:rPr>
+        <w:t>rējās un starpistabu durvis, logi, kāpņes, kā arī biroja mēbeles</w:t>
+      </w:r>
+      <w:r>
+        <w:rPr>
+          <w:shd w:val="clear" w:color="auto" w:fill="FFFFFF"/>
+        </w:rPr>
+        <w:t>.</w:t>
+      </w:r>
+      <w:r>
+        <w:rPr>
+          <w:shd w:val="clear" w:color="auto" w:fill="FFFFFF"/>
+        </w:rPr>
+        <w:t>”</w:t>
+      </w:r>
+    </w:p>
+    <w:p>
+      <w:pPr>
+        <w:pStyle w:val="Heading3"/>
+        <w:rPr>
+          <w:shd w:val="clear" w:color="auto" w:fill="FFFFFF"/>
+        </w:rPr>
+      </w:pPr>
+      <w:r>
+        <w:rPr>
+          <w:shd w:val="clear" w:color="auto" w:fill="FFFFFF"/>
+        </w:rPr>
+        <w:t>Pakalpojumi</w:t>
+      </w:r>
+    </w:p>
+    <w:p>
+      <w:pPr>
+        <w:rPr>
+          <w:shd w:val="clear" w:color="auto" w:fill="FFFFFF"/>
+        </w:rPr>
+      </w:pPr>
+      <w:r>
+        <w:rPr>
+          <w:shd w:val="clear" w:color="auto" w:fill="FFFFFF"/>
+        </w:rPr>
+        <w:t>“</w:t>
+      </w:r>
+      <w:r>
+        <w:rPr>
+          <w:shd w:val="clear" w:color="auto" w:fill="FFFFFF"/>
+        </w:rPr>
+        <w:t>Individuālā konsultācija ir pieejama ikvienam klientam</w:t>
+      </w:r>
+      <w:r>
+        <w:rPr>
+          <w:shd w:val="clear" w:color="auto" w:fill="FFFFFF"/>
+        </w:rPr>
+        <w:t xml:space="preserve">. </w:t>
+      </w:r>
+      <w:r>
+        <w:rPr>
+          <w:shd w:val="clear" w:color="auto" w:fill="FFFFFF"/>
+        </w:rPr>
+        <w:t>Palīdzēsim saprast, kā realizēt iecerētās vēlmes, pastāstīsim par cenas veidošanos, iespējamiem variantiem un citiem jums interesējošiem jautājumiem</w:t>
+      </w:r>
+      <w:r>
+        <w:rPr>
+          <w:shd w:val="clear" w:color="auto" w:fill="FFFFFF"/>
+        </w:rPr>
+        <w:t xml:space="preserve">. </w:t>
+      </w:r>
+      <w:r>
+        <w:rPr>
+          <w:shd w:val="clear" w:color="auto" w:fill="FFFFFF"/>
+        </w:rPr>
+        <w:t>Pēc savstarpējās vienošanas veiksim nepieciešamos mērījumus un izveidosim konkrētu projektu</w:t>
+      </w:r>
+      <w:r>
+        <w:rPr>
+          <w:shd w:val="clear" w:color="auto" w:fill="FFFFFF"/>
+        </w:rPr>
+        <w:t xml:space="preserve">. </w:t>
+      </w:r>
+      <w:r>
+        <w:rPr>
+          <w:shd w:val="clear" w:color="auto" w:fill="FFFFFF"/>
+        </w:rPr>
+        <w:t>Kad visas niances ir izrunātas un apstiprinātas, sākam izstrādi</w:t>
+      </w:r>
+      <w:r>
+        <w:rPr>
+          <w:shd w:val="clear" w:color="auto" w:fill="FFFFFF"/>
+        </w:rPr>
+        <w:t xml:space="preserve">. </w:t>
+      </w:r>
+      <w:r>
+        <w:rPr>
+          <w:shd w:val="clear" w:color="auto" w:fill="FFFFFF"/>
+        </w:rPr>
+        <w:t>Palīdzēsim instalēt gatavus produktus</w:t>
+      </w:r>
+      <w:r>
+        <w:rPr>
+          <w:shd w:val="clear" w:color="auto" w:fill="FFFFFF"/>
+        </w:rPr>
+        <w:t>”</w:t>
+      </w:r>
+    </w:p>
+    <w:p>
+      <w:pPr>
+        <w:pStyle w:val="Heading3"/>
+        <w:rPr>
+          <w:shd w:val="clear" w:color="auto" w:fill="FFFFFF"/>
+        </w:rPr>
+      </w:pPr>
+      <w:r>
+        <w:rPr>
+          <w:shd w:val="clear" w:color="auto" w:fill="FFFFFF"/>
+        </w:rPr>
+        <w:t>Sākums (galvenā lapa)</w:t>
+      </w:r>
+    </w:p>
+    <w:p>
+      <w:r>
+        <w:t xml:space="preserve">Ietver sevī “Par mums” un “Pakalpojumi” saturu, kuram seko atsauksmes no </w:t>
+      </w:r>
+      <w:r>
+        <w:t>uzņēmuma google maps profila.</w:t>
+      </w:r>
+    </w:p>
+    <w:p>
+      <w:pPr>
+        <w:pStyle w:val="Heading3"/>
+      </w:pPr>
+      <w:r>
+        <w:t>Kontakti</w:t>
+      </w:r>
+    </w:p>
+    <w:p>
+      <w:r>
+        <w:t>Satur aizpildāmu formu ar sekojošiem laukiem:</w:t>
+      </w:r>
+    </w:p>
+    <w:p>
+      <w:pPr>
+        <w:pStyle w:val="ListParagraph"/>
+        <w:numPr>
+          <w:ilvl w:val="0"/>
+          <w:numId w:val="3"/>
+        </w:numPr>
+      </w:pPr>
+      <w:r>
+        <w:t>Vārds (teksta ievades lauks), obligāts</w:t>
+      </w:r>
+    </w:p>
+    <w:p>
+      <w:pPr>
+        <w:pStyle w:val="ListParagraph"/>
+        <w:numPr>
+          <w:ilvl w:val="0"/>
+          <w:numId w:val="3"/>
+        </w:numPr>
+      </w:pPr>
+      <w:r>
+        <w:t xml:space="preserve">E-pasts </w:t>
+      </w:r>
+      <w:r>
+        <w:t>(teksta ievades lauks)</w:t>
+      </w:r>
+      <w:r>
+        <w:t xml:space="preserve">, </w:t>
+      </w:r>
+      <w:r>
+        <w:t>obligāts</w:t>
+      </w:r>
+    </w:p>
+    <w:p>
+      <w:pPr>
+        <w:pStyle w:val="ListParagraph"/>
+        <w:numPr>
+          <w:ilvl w:val="0"/>
+          <w:numId w:val="3"/>
+        </w:numPr>
+      </w:pPr>
+      <w:r>
+        <w:t xml:space="preserve">Telefona numurs </w:t>
+      </w:r>
+      <w:r>
+        <w:t>(teksta ievades lauks)</w:t>
+      </w:r>
+      <w:r>
+        <w:t xml:space="preserve">, </w:t>
+      </w:r>
+      <w:r>
+        <w:t>obligāts</w:t>
+      </w:r>
+    </w:p>
+    <w:p>
+      <w:pPr>
+        <w:pStyle w:val="ListParagraph"/>
+        <w:numPr>
+          <w:ilvl w:val="0"/>
+          <w:numId w:val="3"/>
+        </w:numPr>
+      </w:pPr>
+      <w:r>
+        <w:t xml:space="preserve">Produkts (izvēlne), </w:t>
+      </w:r>
+      <w:r>
+        <w:t>obligāts</w:t>
+      </w:r>
+    </w:p>
+    <w:p>
+      <w:pPr>
+        <w:pStyle w:val="ListParagraph"/>
+        <w:numPr>
+          <w:ilvl w:val="0"/>
+          <w:numId w:val="3"/>
+        </w:numPr>
+      </w:pPr>
+      <w:r>
+        <w:t xml:space="preserve">Ziņa </w:t>
+      </w:r>
+      <w:r>
+        <w:t>(teksta ievades lauks)</w:t>
+      </w:r>
+      <w:r>
+        <w:t>, nav</w:t>
+      </w:r>
+      <w:r>
+        <w:t xml:space="preserve"> </w:t>
+      </w:r>
+      <w:r>
+        <w:t>obligāts</w:t>
+      </w:r>
+    </w:p>
+    <w:p>
+      <w:r>
+        <w:t xml:space="preserve">Aizpildīta forma tiek sūtīta uz </w:t>
+      </w:r>
+      <w:hyperlink r:id="rId6" w:history="1">
+        <w:r>
+          <w:rPr>
+            <w:rStyle w:val="Hyperlink"/>
+          </w:rPr>
+          <w:t>vivatels@inbox.lv</w:t>
+        </w:r>
+      </w:hyperlink>
+      <w:r>
+        <w:t>, nospiežot attiecīgo formas sūtīšanas pogu.</w:t>
+      </w:r>
+    </w:p>
+    <w:p>
+      <w:pPr>
+        <w:pStyle w:val="Heading3"/>
+      </w:pPr>
+      <w:r>
+        <w:t>Galerija</w:t>
+      </w:r>
+    </w:p>
+    <w:p>
+      <w:r>
+        <w:t>Lapa, kurā ir jānodrošina iespēja apskatīt uzņēmuma paveikto darbu fotogrāfijas, kuras tiek iedalītas četrās kategorijās:</w:t>
+      </w:r>
+    </w:p>
+    <w:p>
+      <w:pPr>
+        <w:pStyle w:val="ListParagraph"/>
+        <w:numPr>
+          <w:ilvl w:val="0"/>
+          <w:numId w:val="4"/>
+        </w:numPr>
+      </w:pPr>
+      <w:r>
+        <w:t>Logi</w:t>
+      </w:r>
+    </w:p>
+    <w:p>
+      <w:pPr>
+        <w:pStyle w:val="ListParagraph"/>
+        <w:numPr>
+          <w:ilvl w:val="0"/>
+          <w:numId w:val="4"/>
+        </w:numPr>
+      </w:pPr>
+      <w:r>
+        <w:t>Virtuves</w:t>
+      </w:r>
+    </w:p>
+    <w:p>
+      <w:pPr>
+        <w:pStyle w:val="ListParagraph"/>
+        <w:numPr>
+          <w:ilvl w:val="0"/>
+          <w:numId w:val="4"/>
+        </w:numPr>
+      </w:pPr>
+      <w:r>
+        <w:t>Ārējās durvis</w:t>
+      </w:r>
+    </w:p>
+    <w:p>
+      <w:pPr>
+        <w:pStyle w:val="ListParagraph"/>
+        <w:numPr>
+          <w:ilvl w:val="0"/>
+          <w:numId w:val="4"/>
+        </w:numPr>
+      </w:pPr>
+      <w:r>
+        <w:lastRenderedPageBreak/>
+        <w:t>Starpistabu durvis</w:t>
+      </w:r>
+    </w:p>
+    <w:p>
+      <w:pPr>
+        <w:pStyle w:val="ListParagraph"/>
+        <w:numPr>
+          <w:ilvl w:val="0"/>
+          <w:numId w:val="4"/>
+        </w:numPr>
+      </w:pPr>
+      <w:r>
+        <w:t>Kāpnes</w:t>
+      </w:r>
+      <w:r>
+        <w:rPr>
+          <w:rFonts w:ascii="Times New Roman" w:hAnsi="Times New Roman" w:cs="Times New Roman"/>
           <w:shd w:val="clear" w:color="auto" w:fill="FFFFFF"/>
         </w:rPr>
         <w:br w:type="page"/>
@@ -1086,15 +3271,209 @@
           <w:shd w:val="clear" w:color="auto" w:fill="FFFFFF"/>
         </w:rPr>
         <w:lastRenderedPageBreak/>
-        <w:t>D</w:t>
-      </w:r>
-      <w:r>
-        <w:rPr>
-          <w:rFonts w:ascii="Times New Roman" w:hAnsi="Times New Roman" w:cs="Times New Roman"/>
-          <w:shd w:val="clear" w:color="auto" w:fill="FFFFFF"/>
-        </w:rPr>
-        <w:t>okumentārā lapa</w:t>
-      </w:r>
+        <w:t>Rezultāti un diskusija</w:t>
+      </w:r>
+      <w:bookmarkEnd w:id="6"/>
+    </w:p>
+    <w:p>
+      <w:pPr>
+        <w:spacing w:line="360" w:lineRule="auto"/>
+        <w:rPr>
+          <w:rFonts w:ascii="Times New Roman" w:hAnsi="Times New Roman" w:cs="Times New Roman"/>
+          <w:sz w:val="28"/>
+          <w:szCs w:val="28"/>
+          <w:shd w:val="clear" w:color="auto" w:fill="FFFFFF"/>
+        </w:rPr>
+      </w:pPr>
+      <w:r>
+        <w:rPr>
+          <w:rFonts w:ascii="Times New Roman" w:hAnsi="Times New Roman" w:cs="Times New Roman"/>
+          <w:sz w:val="28"/>
+          <w:szCs w:val="28"/>
+          <w:shd w:val="clear" w:color="auto" w:fill="FFFFFF"/>
+        </w:rPr>
+        <w:br w:type="page"/>
+      </w:r>
+    </w:p>
+    <w:p>
+      <w:pPr>
+        <w:pStyle w:val="Heading1"/>
+        <w:spacing w:line="360" w:lineRule="auto"/>
+        <w:rPr>
+          <w:rFonts w:ascii="Times New Roman" w:hAnsi="Times New Roman" w:cs="Times New Roman"/>
+          <w:shd w:val="clear" w:color="auto" w:fill="FFFFFF"/>
+        </w:rPr>
+      </w:pPr>
+      <w:bookmarkStart w:id="7" w:name="_Toc117847297"/>
+      <w:r>
+        <w:rPr>
+          <w:rFonts w:ascii="Times New Roman" w:hAnsi="Times New Roman" w:cs="Times New Roman"/>
+          <w:shd w:val="clear" w:color="auto" w:fill="FFFFFF"/>
+        </w:rPr>
+        <w:lastRenderedPageBreak/>
+        <w:t>Secinājumi</w:t>
+      </w:r>
+      <w:bookmarkEnd w:id="7"/>
+    </w:p>
+    <w:p>
+      <w:pPr>
+        <w:spacing w:line="360" w:lineRule="auto"/>
+        <w:rPr>
+          <w:rFonts w:ascii="Times New Roman" w:hAnsi="Times New Roman" w:cs="Times New Roman"/>
+          <w:sz w:val="28"/>
+          <w:szCs w:val="28"/>
+          <w:shd w:val="clear" w:color="auto" w:fill="FFFFFF"/>
+        </w:rPr>
+      </w:pPr>
+      <w:r>
+        <w:rPr>
+          <w:rFonts w:ascii="Times New Roman" w:hAnsi="Times New Roman" w:cs="Times New Roman"/>
+          <w:sz w:val="28"/>
+          <w:szCs w:val="28"/>
+          <w:shd w:val="clear" w:color="auto" w:fill="FFFFFF"/>
+        </w:rPr>
+        <w:br w:type="page"/>
+      </w:r>
+    </w:p>
+    <w:p>
+      <w:pPr>
+        <w:pStyle w:val="Heading1"/>
+        <w:spacing w:line="360" w:lineRule="auto"/>
+        <w:rPr>
+          <w:rFonts w:ascii="Times New Roman" w:hAnsi="Times New Roman" w:cs="Times New Roman"/>
+          <w:shd w:val="clear" w:color="auto" w:fill="FFFFFF"/>
+        </w:rPr>
+      </w:pPr>
+      <w:bookmarkStart w:id="8" w:name="_Toc117847298"/>
+      <w:r>
+        <w:rPr>
+          <w:rFonts w:ascii="Times New Roman" w:hAnsi="Times New Roman" w:cs="Times New Roman"/>
+          <w:shd w:val="clear" w:color="auto" w:fill="FFFFFF"/>
+        </w:rPr>
+        <w:lastRenderedPageBreak/>
+        <w:t>Pateicības (pēc darba autora izvēles)</w:t>
+      </w:r>
+      <w:bookmarkEnd w:id="8"/>
+    </w:p>
+    <w:p>
+      <w:pPr>
+        <w:spacing w:line="360" w:lineRule="auto"/>
+        <w:rPr>
+          <w:rFonts w:ascii="Times New Roman" w:hAnsi="Times New Roman" w:cs="Times New Roman"/>
+          <w:sz w:val="28"/>
+          <w:szCs w:val="28"/>
+          <w:shd w:val="clear" w:color="auto" w:fill="FFFFFF"/>
+        </w:rPr>
+      </w:pPr>
+      <w:r>
+        <w:rPr>
+          <w:rFonts w:ascii="Times New Roman" w:hAnsi="Times New Roman" w:cs="Times New Roman"/>
+          <w:sz w:val="28"/>
+          <w:szCs w:val="28"/>
+          <w:shd w:val="clear" w:color="auto" w:fill="FFFFFF"/>
+        </w:rPr>
+        <w:br w:type="page"/>
+      </w:r>
+    </w:p>
+    <w:p>
+      <w:pPr>
+        <w:pStyle w:val="Heading1"/>
+        <w:spacing w:line="360" w:lineRule="auto"/>
+        <w:rPr>
+          <w:rFonts w:ascii="Times New Roman" w:hAnsi="Times New Roman" w:cs="Times New Roman"/>
+          <w:shd w:val="clear" w:color="auto" w:fill="FFFFFF"/>
+        </w:rPr>
+      </w:pPr>
+      <w:bookmarkStart w:id="9" w:name="_Toc117847299"/>
+      <w:r>
+        <w:rPr>
+          <w:rFonts w:ascii="Times New Roman" w:hAnsi="Times New Roman" w:cs="Times New Roman"/>
+          <w:shd w:val="clear" w:color="auto" w:fill="FFFFFF"/>
+        </w:rPr>
+        <w:lastRenderedPageBreak/>
+        <w:t>Izmantotā literatūra un avoti</w:t>
+      </w:r>
+      <w:bookmarkEnd w:id="9"/>
+    </w:p>
+    <w:p>
+      <w:pPr>
+        <w:spacing w:line="360" w:lineRule="auto"/>
+        <w:rPr>
+          <w:rFonts w:ascii="Times New Roman" w:hAnsi="Times New Roman" w:cs="Times New Roman"/>
+          <w:sz w:val="28"/>
+          <w:szCs w:val="28"/>
+          <w:shd w:val="clear" w:color="auto" w:fill="FFFFFF"/>
+        </w:rPr>
+      </w:pPr>
+      <w:r>
+        <w:rPr>
+          <w:rFonts w:ascii="Times New Roman" w:hAnsi="Times New Roman" w:cs="Times New Roman"/>
+          <w:sz w:val="28"/>
+          <w:szCs w:val="28"/>
+          <w:shd w:val="clear" w:color="auto" w:fill="FFFFFF"/>
+        </w:rPr>
+        <w:br w:type="page"/>
+      </w:r>
+    </w:p>
+    <w:p>
+      <w:pPr>
+        <w:pStyle w:val="Heading1"/>
+        <w:spacing w:line="360" w:lineRule="auto"/>
+        <w:rPr>
+          <w:rFonts w:ascii="Times New Roman" w:hAnsi="Times New Roman" w:cs="Times New Roman"/>
+          <w:shd w:val="clear" w:color="auto" w:fill="FFFFFF"/>
+        </w:rPr>
+      </w:pPr>
+      <w:bookmarkStart w:id="10" w:name="_Toc117847300"/>
+      <w:r>
+        <w:rPr>
+          <w:rFonts w:ascii="Times New Roman" w:hAnsi="Times New Roman" w:cs="Times New Roman"/>
+          <w:shd w:val="clear" w:color="auto" w:fill="FFFFFF"/>
+        </w:rPr>
+        <w:lastRenderedPageBreak/>
+        <w:t>Pielikumi</w:t>
+      </w:r>
+      <w:bookmarkEnd w:id="10"/>
+    </w:p>
+    <w:p>
+      <w:pPr>
+        <w:spacing w:line="360" w:lineRule="auto"/>
+        <w:rPr>
+          <w:rFonts w:ascii="Times New Roman" w:hAnsi="Times New Roman" w:cs="Times New Roman"/>
+          <w:sz w:val="28"/>
+          <w:szCs w:val="28"/>
+          <w:shd w:val="clear" w:color="auto" w:fill="FFFFFF"/>
+        </w:rPr>
+      </w:pPr>
+      <w:r>
+        <w:rPr>
+          <w:rFonts w:ascii="Times New Roman" w:hAnsi="Times New Roman" w:cs="Times New Roman"/>
+          <w:sz w:val="28"/>
+          <w:szCs w:val="28"/>
+          <w:shd w:val="clear" w:color="auto" w:fill="FFFFFF"/>
+        </w:rPr>
+        <w:br w:type="page"/>
+      </w:r>
+    </w:p>
+    <w:p>
+      <w:pPr>
+        <w:pStyle w:val="Heading1"/>
+        <w:spacing w:line="360" w:lineRule="auto"/>
+        <w:rPr>
+          <w:rFonts w:ascii="Times New Roman" w:hAnsi="Times New Roman" w:cs="Times New Roman"/>
+          <w:shd w:val="clear" w:color="auto" w:fill="FFFFFF"/>
+        </w:rPr>
+      </w:pPr>
+      <w:bookmarkStart w:id="11" w:name="_Toc117847301"/>
+      <w:r>
+        <w:rPr>
+          <w:rFonts w:ascii="Times New Roman" w:hAnsi="Times New Roman" w:cs="Times New Roman"/>
+          <w:shd w:val="clear" w:color="auto" w:fill="FFFFFF"/>
+        </w:rPr>
+        <w:lastRenderedPageBreak/>
+        <w:t>Dokumentārā lapa</w:t>
+      </w:r>
+      <w:bookmarkEnd w:id="11"/>
     </w:p>
     <w:p>
       <w:pPr>
@@ -1551,6 +3930,475 @@
     </w:sectPr>
   </w:body>
 </w:document>
+</file>
+
+<file path=word/numbering.xml><?xml version="1.0" encoding="utf-8"?>
+<w:numbering xmlns:wpc="http://schemas.microsoft.com/office/word/2010/wordprocessingCanvas" xmlns:cx="http://schemas.microsoft.com/office/drawing/2014/chartex" xmlns:cx1="http://schemas.microsoft.com/office/drawing/2015/9/8/chartex" xmlns:cx2="http://schemas.microsoft.com/office/drawing/2015/10/21/chartex" xmlns:cx3="http://schemas.microsoft.com/office/drawing/2016/5/9/chartex" xmlns:cx4="http://schemas.microsoft.com/office/drawing/2016/5/10/chartex" xmlns:cx5="http://schemas.microsoft.com/office/drawing/2016/5/11/chartex" xmlns:cx6="http://schemas.microsoft.com/office/drawing/2016/5/12/chartex" xmlns:cx7="http://schemas.microsoft.com/office/drawing/2016/5/13/chartex" xmlns:cx8="http://schemas.microsoft.com/office/drawing/2016/5/14/chartex" xmlns:mc="http://schemas.openxmlformats.org/markup-compatibility/2006" xmlns:aink="http://schemas.microsoft.com/office/drawing/2016/ink" xmlns:am3d="http://schemas.microsoft.com/office/drawing/2017/model3d" xmlns:o="urn:schemas-microsoft-com:office:office" xmlns:r="http://schemas.openxmlformats.org/officeDocument/2006/relationships" xmlns:m="http://schemas.openxmlformats.org/officeDocument/2006/math" xmlns:v="urn:schemas-microsoft-com:vml" xmlns:wp14="http://schemas.microsoft.com/office/word/2010/wordprocessingDrawing" xmlns:wp="http://schemas.openxmlformats.org/drawingml/2006/wordprocessingDrawing" xmlns:w10="urn:schemas-microsoft-com:office:word" xmlns:w="http://schemas.openxmlformats.org/wordprocessingml/2006/main" xmlns:w14="http://schemas.microsoft.com/office/word/2010/wordml" xmlns:w15="http://schemas.microsoft.com/office/word/2012/wordml" xmlns:w16cex="http://schemas.microsoft.com/office/word/2018/wordml/cex" xmlns:w16cid="http://schemas.microsoft.com/office/word/2016/wordml/cid" xmlns:w16="http://schemas.microsoft.com/office/word/2018/wordml" xmlns:w16sdtdh="http://schemas.microsoft.com/office/word/2020/wordml/sdtdatahash" xmlns:w16se="http://schemas.microsoft.com/office/word/2015/wordml/symex" xmlns:wpg="http://schemas.microsoft.com/office/word/2010/wordprocessingGroup" xmlns:wpi="http://schemas.microsoft.com/office/word/2010/wordprocessingInk" xmlns:wne="http://schemas.microsoft.com/office/word/2006/wordml" xmlns:wps="http://schemas.microsoft.com/office/word/2010/wordprocessingShape" mc:Ignorable="w14 w15 w16se w16cid w16 w16cex w16sdtdh wp14">
+  <w:abstractNum w:abstractNumId="0" w15:restartNumberingAfterBreak="0">
+    <w:nsid w:val="20EB039B"/>
+    <w:multiLevelType w:val="hybridMultilevel"/>
+    <w:tmpl w:val="13EEDAEC"/>
+    <w:lvl w:ilvl="0" w:tplc="04260001">
+      <w:start w:val="1"/>
+      <w:numFmt w:val="bullet"/>
+      <w:lvlText w:val=""/>
+      <w:lvlJc w:val="left"/>
+      <w:pPr>
+        <w:ind w:left="720" w:hanging="360"/>
+      </w:pPr>
+      <w:rPr>
+        <w:rFonts w:ascii="Symbol" w:hAnsi="Symbol" w:hint="default"/>
+      </w:rPr>
+    </w:lvl>
+    <w:lvl w:ilvl="1" w:tplc="04260003" w:tentative="1">
+      <w:start w:val="1"/>
+      <w:numFmt w:val="bullet"/>
+      <w:lvlText w:val="o"/>
+      <w:lvlJc w:val="left"/>
+      <w:pPr>
+        <w:ind w:left="1440" w:hanging="360"/>
+      </w:pPr>
+      <w:rPr>
+        <w:rFonts w:ascii="Courier New" w:hAnsi="Courier New" w:cs="Courier New" w:hint="default"/>
+      </w:rPr>
+    </w:lvl>
+    <w:lvl w:ilvl="2" w:tplc="04260005" w:tentative="1">
+      <w:start w:val="1"/>
+      <w:numFmt w:val="bullet"/>
+      <w:lvlText w:val=""/>
+      <w:lvlJc w:val="left"/>
+      <w:pPr>
+        <w:ind w:left="2160" w:hanging="360"/>
+      </w:pPr>
+      <w:rPr>
+        <w:rFonts w:ascii="Wingdings" w:hAnsi="Wingdings" w:hint="default"/>
+      </w:rPr>
+    </w:lvl>
+    <w:lvl w:ilvl="3" w:tplc="04260001" w:tentative="1">
+      <w:start w:val="1"/>
+      <w:numFmt w:val="bullet"/>
+      <w:lvlText w:val=""/>
+      <w:lvlJc w:val="left"/>
+      <w:pPr>
+        <w:ind w:left="2880" w:hanging="360"/>
+      </w:pPr>
+      <w:rPr>
+        <w:rFonts w:ascii="Symbol" w:hAnsi="Symbol" w:hint="default"/>
+      </w:rPr>
+    </w:lvl>
+    <w:lvl w:ilvl="4" w:tplc="04260003" w:tentative="1">
+      <w:start w:val="1"/>
+      <w:numFmt w:val="bullet"/>
+      <w:lvlText w:val="o"/>
+      <w:lvlJc w:val="left"/>
+      <w:pPr>
+        <w:ind w:left="3600" w:hanging="360"/>
+      </w:pPr>
+      <w:rPr>
+        <w:rFonts w:ascii="Courier New" w:hAnsi="Courier New" w:cs="Courier New" w:hint="default"/>
+      </w:rPr>
+    </w:lvl>
+    <w:lvl w:ilvl="5" w:tplc="04260005" w:tentative="1">
+      <w:start w:val="1"/>
+      <w:numFmt w:val="bullet"/>
+      <w:lvlText w:val=""/>
+      <w:lvlJc w:val="left"/>
+      <w:pPr>
+        <w:ind w:left="4320" w:hanging="360"/>
+      </w:pPr>
+      <w:rPr>
+        <w:rFonts w:ascii="Wingdings" w:hAnsi="Wingdings" w:hint="default"/>
+      </w:rPr>
+    </w:lvl>
+    <w:lvl w:ilvl="6" w:tplc="04260001" w:tentative="1">
+      <w:start w:val="1"/>
+      <w:numFmt w:val="bullet"/>
+      <w:lvlText w:val=""/>
+      <w:lvlJc w:val="left"/>
+      <w:pPr>
+        <w:ind w:left="5040" w:hanging="360"/>
+      </w:pPr>
+      <w:rPr>
+        <w:rFonts w:ascii="Symbol" w:hAnsi="Symbol" w:hint="default"/>
+      </w:rPr>
+    </w:lvl>
+    <w:lvl w:ilvl="7" w:tplc="04260003" w:tentative="1">
+      <w:start w:val="1"/>
+      <w:numFmt w:val="bullet"/>
+      <w:lvlText w:val="o"/>
+      <w:lvlJc w:val="left"/>
+      <w:pPr>
+        <w:ind w:left="5760" w:hanging="360"/>
+      </w:pPr>
+      <w:rPr>
+        <w:rFonts w:ascii="Courier New" w:hAnsi="Courier New" w:cs="Courier New" w:hint="default"/>
+      </w:rPr>
+    </w:lvl>
+    <w:lvl w:ilvl="8" w:tplc="04260005" w:tentative="1">
+      <w:start w:val="1"/>
+      <w:numFmt w:val="bullet"/>
+      <w:lvlText w:val=""/>
+      <w:lvlJc w:val="left"/>
+      <w:pPr>
+        <w:ind w:left="6480" w:hanging="360"/>
+      </w:pPr>
+      <w:rPr>
+        <w:rFonts w:ascii="Wingdings" w:hAnsi="Wingdings" w:hint="default"/>
+      </w:rPr>
+    </w:lvl>
+  </w:abstractNum>
+  <w:abstractNum w:abstractNumId="1" w15:restartNumberingAfterBreak="0">
+    <w:nsid w:val="33493168"/>
+    <w:multiLevelType w:val="hybridMultilevel"/>
+    <w:tmpl w:val="1D0A89EA"/>
+    <w:lvl w:ilvl="0" w:tplc="04260001">
+      <w:start w:val="1"/>
+      <w:numFmt w:val="bullet"/>
+      <w:lvlText w:val=""/>
+      <w:lvlJc w:val="left"/>
+      <w:pPr>
+        <w:ind w:left="720" w:hanging="360"/>
+      </w:pPr>
+      <w:rPr>
+        <w:rFonts w:ascii="Symbol" w:hAnsi="Symbol" w:hint="default"/>
+      </w:rPr>
+    </w:lvl>
+    <w:lvl w:ilvl="1" w:tplc="04260003" w:tentative="1">
+      <w:start w:val="1"/>
+      <w:numFmt w:val="bullet"/>
+      <w:lvlText w:val="o"/>
+      <w:lvlJc w:val="left"/>
+      <w:pPr>
+        <w:ind w:left="1440" w:hanging="360"/>
+      </w:pPr>
+      <w:rPr>
+        <w:rFonts w:ascii="Courier New" w:hAnsi="Courier New" w:cs="Courier New" w:hint="default"/>
+      </w:rPr>
+    </w:lvl>
+    <w:lvl w:ilvl="2" w:tplc="04260005" w:tentative="1">
+      <w:start w:val="1"/>
+      <w:numFmt w:val="bullet"/>
+      <w:lvlText w:val=""/>
+      <w:lvlJc w:val="left"/>
+      <w:pPr>
+        <w:ind w:left="2160" w:hanging="360"/>
+      </w:pPr>
+      <w:rPr>
+        <w:rFonts w:ascii="Wingdings" w:hAnsi="Wingdings" w:hint="default"/>
+      </w:rPr>
+    </w:lvl>
+    <w:lvl w:ilvl="3" w:tplc="04260001" w:tentative="1">
+      <w:start w:val="1"/>
+      <w:numFmt w:val="bullet"/>
+      <w:lvlText w:val=""/>
+      <w:lvlJc w:val="left"/>
+      <w:pPr>
+        <w:ind w:left="2880" w:hanging="360"/>
+      </w:pPr>
+      <w:rPr>
+        <w:rFonts w:ascii="Symbol" w:hAnsi="Symbol" w:hint="default"/>
+      </w:rPr>
+    </w:lvl>
+    <w:lvl w:ilvl="4" w:tplc="04260003" w:tentative="1">
+      <w:start w:val="1"/>
+      <w:numFmt w:val="bullet"/>
+      <w:lvlText w:val="o"/>
+      <w:lvlJc w:val="left"/>
+      <w:pPr>
+        <w:ind w:left="3600" w:hanging="360"/>
+      </w:pPr>
+      <w:rPr>
+        <w:rFonts w:ascii="Courier New" w:hAnsi="Courier New" w:cs="Courier New" w:hint="default"/>
+      </w:rPr>
+    </w:lvl>
+    <w:lvl w:ilvl="5" w:tplc="04260005" w:tentative="1">
+      <w:start w:val="1"/>
+      <w:numFmt w:val="bullet"/>
+      <w:lvlText w:val=""/>
+      <w:lvlJc w:val="left"/>
+      <w:pPr>
+        <w:ind w:left="4320" w:hanging="360"/>
+      </w:pPr>
+      <w:rPr>
+        <w:rFonts w:ascii="Wingdings" w:hAnsi="Wingdings" w:hint="default"/>
+      </w:rPr>
+    </w:lvl>
+    <w:lvl w:ilvl="6" w:tplc="04260001" w:tentative="1">
+      <w:start w:val="1"/>
+      <w:numFmt w:val="bullet"/>
+      <w:lvlText w:val=""/>
+      <w:lvlJc w:val="left"/>
+      <w:pPr>
+        <w:ind w:left="5040" w:hanging="360"/>
+      </w:pPr>
+      <w:rPr>
+        <w:rFonts w:ascii="Symbol" w:hAnsi="Symbol" w:hint="default"/>
+      </w:rPr>
+    </w:lvl>
+    <w:lvl w:ilvl="7" w:tplc="04260003" w:tentative="1">
+      <w:start w:val="1"/>
+      <w:numFmt w:val="bullet"/>
+      <w:lvlText w:val="o"/>
+      <w:lvlJc w:val="left"/>
+      <w:pPr>
+        <w:ind w:left="5760" w:hanging="360"/>
+      </w:pPr>
+      <w:rPr>
+        <w:rFonts w:ascii="Courier New" w:hAnsi="Courier New" w:cs="Courier New" w:hint="default"/>
+      </w:rPr>
+    </w:lvl>
+    <w:lvl w:ilvl="8" w:tplc="04260005" w:tentative="1">
+      <w:start w:val="1"/>
+      <w:numFmt w:val="bullet"/>
+      <w:lvlText w:val=""/>
+      <w:lvlJc w:val="left"/>
+      <w:pPr>
+        <w:ind w:left="6480" w:hanging="360"/>
+      </w:pPr>
+      <w:rPr>
+        <w:rFonts w:ascii="Wingdings" w:hAnsi="Wingdings" w:hint="default"/>
+      </w:rPr>
+    </w:lvl>
+  </w:abstractNum>
+  <w:abstractNum w:abstractNumId="2" w15:restartNumberingAfterBreak="0">
+    <w:nsid w:val="6BA02C1D"/>
+    <w:multiLevelType w:val="hybridMultilevel"/>
+    <w:tmpl w:val="3D7416B4"/>
+    <w:lvl w:ilvl="0" w:tplc="04260001">
+      <w:start w:val="1"/>
+      <w:numFmt w:val="bullet"/>
+      <w:lvlText w:val=""/>
+      <w:lvlJc w:val="left"/>
+      <w:pPr>
+        <w:ind w:left="720" w:hanging="360"/>
+      </w:pPr>
+      <w:rPr>
+        <w:rFonts w:ascii="Symbol" w:hAnsi="Symbol" w:hint="default"/>
+      </w:rPr>
+    </w:lvl>
+    <w:lvl w:ilvl="1" w:tplc="04260003" w:tentative="1">
+      <w:start w:val="1"/>
+      <w:numFmt w:val="bullet"/>
+      <w:lvlText w:val="o"/>
+      <w:lvlJc w:val="left"/>
+      <w:pPr>
+        <w:ind w:left="1440" w:hanging="360"/>
+      </w:pPr>
+      <w:rPr>
+        <w:rFonts w:ascii="Courier New" w:hAnsi="Courier New" w:cs="Courier New" w:hint="default"/>
+      </w:rPr>
+    </w:lvl>
+    <w:lvl w:ilvl="2" w:tplc="04260005" w:tentative="1">
+      <w:start w:val="1"/>
+      <w:numFmt w:val="bullet"/>
+      <w:lvlText w:val=""/>
+      <w:lvlJc w:val="left"/>
+      <w:pPr>
+        <w:ind w:left="2160" w:hanging="360"/>
+      </w:pPr>
+      <w:rPr>
+        <w:rFonts w:ascii="Wingdings" w:hAnsi="Wingdings" w:hint="default"/>
+      </w:rPr>
+    </w:lvl>
+    <w:lvl w:ilvl="3" w:tplc="04260001" w:tentative="1">
+      <w:start w:val="1"/>
+      <w:numFmt w:val="bullet"/>
+      <w:lvlText w:val=""/>
+      <w:lvlJc w:val="left"/>
+      <w:pPr>
+        <w:ind w:left="2880" w:hanging="360"/>
+      </w:pPr>
+      <w:rPr>
+        <w:rFonts w:ascii="Symbol" w:hAnsi="Symbol" w:hint="default"/>
+      </w:rPr>
+    </w:lvl>
+    <w:lvl w:ilvl="4" w:tplc="04260003" w:tentative="1">
+      <w:start w:val="1"/>
+      <w:numFmt w:val="bullet"/>
+      <w:lvlText w:val="o"/>
+      <w:lvlJc w:val="left"/>
+      <w:pPr>
+        <w:ind w:left="3600" w:hanging="360"/>
+      </w:pPr>
+      <w:rPr>
+        <w:rFonts w:ascii="Courier New" w:hAnsi="Courier New" w:cs="Courier New" w:hint="default"/>
+      </w:rPr>
+    </w:lvl>
+    <w:lvl w:ilvl="5" w:tplc="04260005" w:tentative="1">
+      <w:start w:val="1"/>
+      <w:numFmt w:val="bullet"/>
+      <w:lvlText w:val=""/>
+      <w:lvlJc w:val="left"/>
+      <w:pPr>
+        <w:ind w:left="4320" w:hanging="360"/>
+      </w:pPr>
+      <w:rPr>
+        <w:rFonts w:ascii="Wingdings" w:hAnsi="Wingdings" w:hint="default"/>
+      </w:rPr>
+    </w:lvl>
+    <w:lvl w:ilvl="6" w:tplc="04260001" w:tentative="1">
+      <w:start w:val="1"/>
+      <w:numFmt w:val="bullet"/>
+      <w:lvlText w:val=""/>
+      <w:lvlJc w:val="left"/>
+      <w:pPr>
+        <w:ind w:left="5040" w:hanging="360"/>
+      </w:pPr>
+      <w:rPr>
+        <w:rFonts w:ascii="Symbol" w:hAnsi="Symbol" w:hint="default"/>
+      </w:rPr>
+    </w:lvl>
+    <w:lvl w:ilvl="7" w:tplc="04260003" w:tentative="1">
+      <w:start w:val="1"/>
+      <w:numFmt w:val="bullet"/>
+      <w:lvlText w:val="o"/>
+      <w:lvlJc w:val="left"/>
+      <w:pPr>
+        <w:ind w:left="5760" w:hanging="360"/>
+      </w:pPr>
+      <w:rPr>
+        <w:rFonts w:ascii="Courier New" w:hAnsi="Courier New" w:cs="Courier New" w:hint="default"/>
+      </w:rPr>
+    </w:lvl>
+    <w:lvl w:ilvl="8" w:tplc="04260005" w:tentative="1">
+      <w:start w:val="1"/>
+      <w:numFmt w:val="bullet"/>
+      <w:lvlText w:val=""/>
+      <w:lvlJc w:val="left"/>
+      <w:pPr>
+        <w:ind w:left="6480" w:hanging="360"/>
+      </w:pPr>
+      <w:rPr>
+        <w:rFonts w:ascii="Wingdings" w:hAnsi="Wingdings" w:hint="default"/>
+      </w:rPr>
+    </w:lvl>
+  </w:abstractNum>
+  <w:abstractNum w:abstractNumId="3" w15:restartNumberingAfterBreak="0">
+    <w:nsid w:val="75E05EC9"/>
+    <w:multiLevelType w:val="hybridMultilevel"/>
+    <w:tmpl w:val="421C9334"/>
+    <w:lvl w:ilvl="0" w:tplc="04260001">
+      <w:start w:val="1"/>
+      <w:numFmt w:val="bullet"/>
+      <w:lvlText w:val=""/>
+      <w:lvlJc w:val="left"/>
+      <w:pPr>
+        <w:ind w:left="720" w:hanging="360"/>
+      </w:pPr>
+      <w:rPr>
+        <w:rFonts w:ascii="Symbol" w:hAnsi="Symbol" w:hint="default"/>
+      </w:rPr>
+    </w:lvl>
+    <w:lvl w:ilvl="1" w:tplc="04260003" w:tentative="1">
+      <w:start w:val="1"/>
+      <w:numFmt w:val="bullet"/>
+      <w:lvlText w:val="o"/>
+      <w:lvlJc w:val="left"/>
+      <w:pPr>
+        <w:ind w:left="1440" w:hanging="360"/>
+      </w:pPr>
+      <w:rPr>
+        <w:rFonts w:ascii="Courier New" w:hAnsi="Courier New" w:cs="Courier New" w:hint="default"/>
+      </w:rPr>
+    </w:lvl>
+    <w:lvl w:ilvl="2" w:tplc="04260005" w:tentative="1">
+      <w:start w:val="1"/>
+      <w:numFmt w:val="bullet"/>
+      <w:lvlText w:val=""/>
+      <w:lvlJc w:val="left"/>
+      <w:pPr>
+        <w:ind w:left="2160" w:hanging="360"/>
+      </w:pPr>
+      <w:rPr>
+        <w:rFonts w:ascii="Wingdings" w:hAnsi="Wingdings" w:hint="default"/>
+      </w:rPr>
+    </w:lvl>
+    <w:lvl w:ilvl="3" w:tplc="04260001" w:tentative="1">
+      <w:start w:val="1"/>
+      <w:numFmt w:val="bullet"/>
+      <w:lvlText w:val=""/>
+      <w:lvlJc w:val="left"/>
+      <w:pPr>
+        <w:ind w:left="2880" w:hanging="360"/>
+      </w:pPr>
+      <w:rPr>
+        <w:rFonts w:ascii="Symbol" w:hAnsi="Symbol" w:hint="default"/>
+      </w:rPr>
+    </w:lvl>
+    <w:lvl w:ilvl="4" w:tplc="04260003" w:tentative="1">
+      <w:start w:val="1"/>
+      <w:numFmt w:val="bullet"/>
+      <w:lvlText w:val="o"/>
+      <w:lvlJc w:val="left"/>
+      <w:pPr>
+        <w:ind w:left="3600" w:hanging="360"/>
+      </w:pPr>
+      <w:rPr>
+        <w:rFonts w:ascii="Courier New" w:hAnsi="Courier New" w:cs="Courier New" w:hint="default"/>
+      </w:rPr>
+    </w:lvl>
+    <w:lvl w:ilvl="5" w:tplc="04260005" w:tentative="1">
+      <w:start w:val="1"/>
+      <w:numFmt w:val="bullet"/>
+      <w:lvlText w:val=""/>
+      <w:lvlJc w:val="left"/>
+      <w:pPr>
+        <w:ind w:left="4320" w:hanging="360"/>
+      </w:pPr>
+      <w:rPr>
+        <w:rFonts w:ascii="Wingdings" w:hAnsi="Wingdings" w:hint="default"/>
+      </w:rPr>
+    </w:lvl>
+    <w:lvl w:ilvl="6" w:tplc="04260001" w:tentative="1">
+      <w:start w:val="1"/>
+      <w:numFmt w:val="bullet"/>
+      <w:lvlText w:val=""/>
+      <w:lvlJc w:val="left"/>
+      <w:pPr>
+        <w:ind w:left="5040" w:hanging="360"/>
+      </w:pPr>
+      <w:rPr>
+        <w:rFonts w:ascii="Symbol" w:hAnsi="Symbol" w:hint="default"/>
+      </w:rPr>
+    </w:lvl>
+    <w:lvl w:ilvl="7" w:tplc="04260003" w:tentative="1">
+      <w:start w:val="1"/>
+      <w:numFmt w:val="bullet"/>
+      <w:lvlText w:val="o"/>
+      <w:lvlJc w:val="left"/>
+      <w:pPr>
+        <w:ind w:left="5760" w:hanging="360"/>
+      </w:pPr>
+      <w:rPr>
+        <w:rFonts w:ascii="Courier New" w:hAnsi="Courier New" w:cs="Courier New" w:hint="default"/>
+      </w:rPr>
+    </w:lvl>
+    <w:lvl w:ilvl="8" w:tplc="04260005" w:tentative="1">
+      <w:start w:val="1"/>
+      <w:numFmt w:val="bullet"/>
+      <w:lvlText w:val=""/>
+      <w:lvlJc w:val="left"/>
+      <w:pPr>
+        <w:ind w:left="6480" w:hanging="360"/>
+      </w:pPr>
+      <w:rPr>
+        <w:rFonts w:ascii="Wingdings" w:hAnsi="Wingdings" w:hint="default"/>
+      </w:rPr>
+    </w:lvl>
+  </w:abstractNum>
+  <w:num w:numId="1">
+    <w:abstractNumId w:val="1"/>
+  </w:num>
+  <w:num w:numId="2">
+    <w:abstractNumId w:val="2"/>
+  </w:num>
+  <w:num w:numId="3">
+    <w:abstractNumId w:val="0"/>
+  </w:num>
+  <w:num w:numId="4">
+    <w:abstractNumId w:val="3"/>
+  </w:num>
+</w:numbering>
 </file>
 
 <file path=word/styles.xml><?xml version="1.0" encoding="utf-8"?>
@@ -1973,10 +4821,96 @@
       <w:szCs w:val="32"/>
     </w:rPr>
   </w:style>
+  <w:style w:type="paragraph" w:styleId="Heading2">
+    <w:name w:val="heading 2"/>
+    <w:basedOn w:val="Normal"/>
+    <w:next w:val="Normal"/>
+    <w:link w:val="Heading2Char"/>
+    <w:uiPriority w:val="9"/>
+    <w:unhideWhenUsed/>
+    <w:qFormat/>
+    <w:rsid w:val="001A115C"/>
+    <w:pPr>
+      <w:keepNext/>
+      <w:keepLines/>
+      <w:spacing w:before="40" w:after="0"/>
+      <w:outlineLvl w:val="1"/>
+    </w:pPr>
+    <w:rPr>
+      <w:rFonts w:asciiTheme="majorHAnsi" w:eastAsiaTheme="majorEastAsia" w:hAnsiTheme="majorHAnsi" w:cstheme="majorBidi"/>
+      <w:color w:val="2F5496" w:themeColor="accent1" w:themeShade="BF"/>
+      <w:sz w:val="26"/>
+      <w:szCs w:val="26"/>
+    </w:rPr>
+  </w:style>
+  <w:style w:type="paragraph" w:styleId="Heading3">
+    <w:name w:val="heading 3"/>
+    <w:basedOn w:val="Normal"/>
+    <w:next w:val="Normal"/>
+    <w:link w:val="Heading3Char"/>
+    <w:uiPriority w:val="9"/>
+    <w:unhideWhenUsed/>
+    <w:qFormat/>
+    <w:rsid w:val="001A115C"/>
+    <w:pPr>
+      <w:keepNext/>
+      <w:keepLines/>
+      <w:spacing w:before="40" w:after="0"/>
+      <w:outlineLvl w:val="2"/>
+    </w:pPr>
+    <w:rPr>
+      <w:rFonts w:asciiTheme="majorHAnsi" w:eastAsiaTheme="majorEastAsia" w:hAnsiTheme="majorHAnsi" w:cstheme="majorBidi"/>
+      <w:color w:val="1F3763" w:themeColor="accent1" w:themeShade="7F"/>
+      <w:sz w:val="24"/>
+      <w:szCs w:val="24"/>
+    </w:rPr>
+  </w:style>
+  <w:style w:type="paragraph" w:styleId="Heading4">
+    <w:name w:val="heading 4"/>
+    <w:basedOn w:val="Normal"/>
+    <w:next w:val="Normal"/>
+    <w:link w:val="Heading4Char"/>
+    <w:uiPriority w:val="9"/>
+    <w:unhideWhenUsed/>
+    <w:qFormat/>
+    <w:rsid w:val="001A115C"/>
+    <w:pPr>
+      <w:keepNext/>
+      <w:keepLines/>
+      <w:spacing w:before="40" w:after="0"/>
+      <w:outlineLvl w:val="3"/>
+    </w:pPr>
+    <w:rPr>
+      <w:rFonts w:asciiTheme="majorHAnsi" w:eastAsiaTheme="majorEastAsia" w:hAnsiTheme="majorHAnsi" w:cstheme="majorBidi"/>
+      <w:i/>
+      <w:iCs/>
+      <w:color w:val="2F5496" w:themeColor="accent1" w:themeShade="BF"/>
+    </w:rPr>
+  </w:style>
+  <w:style w:type="paragraph" w:styleId="Heading6">
+    <w:name w:val="heading 6"/>
+    <w:basedOn w:val="Normal"/>
+    <w:next w:val="Normal"/>
+    <w:link w:val="Heading6Char"/>
+    <w:uiPriority w:val="9"/>
+    <w:semiHidden/>
+    <w:unhideWhenUsed/>
+    <w:qFormat/>
+    <w:rsid w:val="001A115C"/>
+    <w:pPr>
+      <w:keepNext/>
+      <w:keepLines/>
+      <w:spacing w:before="40" w:after="0"/>
+      <w:outlineLvl w:val="5"/>
+    </w:pPr>
+    <w:rPr>
+      <w:rFonts w:asciiTheme="majorHAnsi" w:eastAsiaTheme="majorEastAsia" w:hAnsiTheme="majorHAnsi" w:cstheme="majorBidi"/>
+      <w:color w:val="1F3763" w:themeColor="accent1" w:themeShade="7F"/>
+    </w:rPr>
+  </w:style>
   <w:style w:type="character" w:default="1" w:styleId="DefaultParagraphFont">
     <w:name w:val="Default Paragraph Font"/>
     <w:uiPriority w:val="1"/>
-    <w:semiHidden/>
     <w:unhideWhenUsed/>
   </w:style>
   <w:style w:type="table" w:default="1" w:styleId="TableNormal">
@@ -2049,6 +4983,80 @@
     <w:rPr>
       <w:color w:val="0563C1" w:themeColor="hyperlink"/>
       <w:u w:val="single"/>
+    </w:rPr>
+  </w:style>
+  <w:style w:type="paragraph" w:styleId="ListParagraph">
+    <w:name w:val="List Paragraph"/>
+    <w:basedOn w:val="Normal"/>
+    <w:uiPriority w:val="34"/>
+    <w:qFormat/>
+    <w:rsid w:val="00E21B00"/>
+    <w:pPr>
+      <w:ind w:left="720"/>
+      <w:contextualSpacing/>
+    </w:pPr>
+  </w:style>
+  <w:style w:type="character" w:customStyle="1" w:styleId="Heading2Char">
+    <w:name w:val="Heading 2 Char"/>
+    <w:basedOn w:val="DefaultParagraphFont"/>
+    <w:link w:val="Heading2"/>
+    <w:uiPriority w:val="9"/>
+    <w:rsid w:val="001A115C"/>
+    <w:rPr>
+      <w:rFonts w:asciiTheme="majorHAnsi" w:eastAsiaTheme="majorEastAsia" w:hAnsiTheme="majorHAnsi" w:cstheme="majorBidi"/>
+      <w:color w:val="2F5496" w:themeColor="accent1" w:themeShade="BF"/>
+      <w:sz w:val="26"/>
+      <w:szCs w:val="26"/>
+    </w:rPr>
+  </w:style>
+  <w:style w:type="character" w:customStyle="1" w:styleId="Heading3Char">
+    <w:name w:val="Heading 3 Char"/>
+    <w:basedOn w:val="DefaultParagraphFont"/>
+    <w:link w:val="Heading3"/>
+    <w:uiPriority w:val="9"/>
+    <w:rsid w:val="001A115C"/>
+    <w:rPr>
+      <w:rFonts w:asciiTheme="majorHAnsi" w:eastAsiaTheme="majorEastAsia" w:hAnsiTheme="majorHAnsi" w:cstheme="majorBidi"/>
+      <w:color w:val="1F3763" w:themeColor="accent1" w:themeShade="7F"/>
+      <w:sz w:val="24"/>
+      <w:szCs w:val="24"/>
+    </w:rPr>
+  </w:style>
+  <w:style w:type="character" w:customStyle="1" w:styleId="Heading4Char">
+    <w:name w:val="Heading 4 Char"/>
+    <w:basedOn w:val="DefaultParagraphFont"/>
+    <w:link w:val="Heading4"/>
+    <w:uiPriority w:val="9"/>
+    <w:rsid w:val="001A115C"/>
+    <w:rPr>
+      <w:rFonts w:asciiTheme="majorHAnsi" w:eastAsiaTheme="majorEastAsia" w:hAnsiTheme="majorHAnsi" w:cstheme="majorBidi"/>
+      <w:i/>
+      <w:iCs/>
+      <w:color w:val="2F5496" w:themeColor="accent1" w:themeShade="BF"/>
+    </w:rPr>
+  </w:style>
+  <w:style w:type="character" w:customStyle="1" w:styleId="Heading6Char">
+    <w:name w:val="Heading 6 Char"/>
+    <w:basedOn w:val="DefaultParagraphFont"/>
+    <w:link w:val="Heading6"/>
+    <w:uiPriority w:val="9"/>
+    <w:semiHidden/>
+    <w:rsid w:val="001A115C"/>
+    <w:rPr>
+      <w:rFonts w:asciiTheme="majorHAnsi" w:eastAsiaTheme="majorEastAsia" w:hAnsiTheme="majorHAnsi" w:cstheme="majorBidi"/>
+      <w:color w:val="1F3763" w:themeColor="accent1" w:themeShade="7F"/>
+    </w:rPr>
+  </w:style>
+  <w:style w:type="character" w:styleId="UnresolvedMention">
+    <w:name w:val="Unresolved Mention"/>
+    <w:basedOn w:val="DefaultParagraphFont"/>
+    <w:uiPriority w:val="99"/>
+    <w:semiHidden/>
+    <w:unhideWhenUsed/>
+    <w:rsid w:val="00C0157B"/>
+    <w:rPr>
+      <w:color w:val="605E5C"/>
+      <w:shd w:val="clear" w:color="auto" w:fill="E1DFDD"/>
     </w:rPr>
   </w:style>
 </w:styles>

</xml_diff>